<commit_message>
Added some more background information.
</commit_message>
<xml_diff>
--- a/CV.docx
+++ b/CV.docx
@@ -83,6 +83,7 @@
         <w:tblStyle w:val="Table"/>
         <w:tblW w:type="pct" w:w="5000"/>
         <w:tblLook w:firstRow="0" w:lastRow="0" w:firstColumn="0" w:lastColumn="0" w:noHBand="0" w:noVBand="0" w:val="0000"/>
+        <w:jc w:val="start"/>
       </w:tblPr>
       <w:tblGrid>
         <w:gridCol w:w="5768"/>
@@ -282,6 +283,35 @@
               <w:pStyle w:val="Compact"/>
               <w:jc w:val="left"/>
             </w:pPr>
+            <w:r>
+              <w:t xml:space="preserve">Thesis: The Impact of Greening Supply Chains on Corporate</w:t>
+            </w:r>
+            <w:r>
+              <w:t xml:space="preserve"> </w:t>
+            </w:r>
+            <w:r>
+              <w:t xml:space="preserve">Social Responsibility Efforts</w:t>
+            </w:r>
+          </w:p>
+        </w:tc>
+        <w:tc>
+          <w:tcPr/>
+          <w:p>
+            <w:pPr>
+              <w:pStyle w:val="Compact"/>
+              <w:jc w:val="right"/>
+            </w:pPr>
+          </w:p>
+        </w:tc>
+      </w:tr>
+      <w:tr>
+        <w:tc>
+          <w:tcPr/>
+          <w:p>
+            <w:pPr>
+              <w:pStyle w:val="Compact"/>
+              <w:jc w:val="left"/>
+            </w:pPr>
           </w:p>
         </w:tc>
         <w:tc>
@@ -351,6 +381,35 @@
             <w:r>
               <w:t xml:space="preserve">Germany</w:t>
             </w:r>
+          </w:p>
+        </w:tc>
+      </w:tr>
+      <w:tr>
+        <w:tc>
+          <w:tcPr/>
+          <w:p>
+            <w:pPr>
+              <w:pStyle w:val="Compact"/>
+              <w:jc w:val="left"/>
+            </w:pPr>
+            <w:r>
+              <w:t xml:space="preserve">Thesis: Environmental Policy in China. An Area of Tension</w:t>
+            </w:r>
+            <w:r>
+              <w:t xml:space="preserve"> </w:t>
+            </w:r>
+            <w:r>
+              <w:t xml:space="preserve">Between the National and Local Level</w:t>
+            </w:r>
+          </w:p>
+        </w:tc>
+        <w:tc>
+          <w:tcPr/>
+          <w:p>
+            <w:pPr>
+              <w:pStyle w:val="Compact"/>
+              <w:jc w:val="right"/>
+            </w:pPr>
           </w:p>
         </w:tc>
       </w:tr>
@@ -612,6 +671,18 @@
         <w:t xml:space="preserve">2018 AoM Annual Meeting–ONE Division Best Reviewer Award</w:t>
       </w:r>
     </w:p>
+    <w:p>
+      <w:pPr>
+        <w:numPr>
+          <w:ilvl w:val="0"/>
+          <w:numId w:val="1001"/>
+        </w:numPr>
+        <w:pStyle w:val="Compact"/>
+      </w:pPr>
+      <w:r>
+        <w:t xml:space="preserve">DAAD/CSC Scholarship for studying at Peking University, 2015-2017</w:t>
+      </w:r>
+    </w:p>
     <w:bookmarkEnd w:id="28"/>
     <w:bookmarkStart w:id="29" w:name="presentations-conference-participation"/>
     <w:p>
@@ -810,6 +881,30 @@
         <w:t xml:space="preserve">AOM ONE division–member of the Membership/Nominations Team</w:t>
       </w:r>
     </w:p>
+    <w:p>
+      <w:pPr>
+        <w:numPr>
+          <w:ilvl w:val="0"/>
+          <w:numId w:val="1004"/>
+        </w:numPr>
+        <w:pStyle w:val="Compact"/>
+      </w:pPr>
+      <w:r>
+        <w:t xml:space="preserve">2015-2017</w:t>
+      </w:r>
+    </w:p>
+    <w:p>
+      <w:pPr>
+        <w:numPr>
+          <w:ilvl w:val="1"/>
+          <w:numId w:val="1006"/>
+        </w:numPr>
+        <w:pStyle w:val="Compact"/>
+      </w:pPr>
+      <w:r>
+        <w:t xml:space="preserve">Vice President of International Cooperation, Peking University Center for Green Economy. Co-organized six international conferences.</w:t>
+      </w:r>
+    </w:p>
     <w:bookmarkEnd w:id="30"/>
     <w:bookmarkStart w:id="32" w:name="teaching"/>
     <w:p>
@@ -831,7 +926,7 @@
       <w:pPr>
         <w:numPr>
           <w:ilvl w:val="0"/>
-          <w:numId w:val="1006"/>
+          <w:numId w:val="1007"/>
         </w:numPr>
         <w:pStyle w:val="Compact"/>
       </w:pPr>
@@ -854,7 +949,7 @@
       <w:pPr>
         <w:numPr>
           <w:ilvl w:val="0"/>
-          <w:numId w:val="1006"/>
+          <w:numId w:val="1007"/>
         </w:numPr>
         <w:pStyle w:val="Compact"/>
       </w:pPr>
@@ -882,7 +977,7 @@
       <w:pPr>
         <w:numPr>
           <w:ilvl w:val="0"/>
-          <w:numId w:val="1006"/>
+          <w:numId w:val="1007"/>
         </w:numPr>
         <w:pStyle w:val="Compact"/>
       </w:pPr>
@@ -925,6 +1020,7 @@
         <w:tblStyle w:val="Table"/>
         <w:tblW w:type="pct" w:w="5000"/>
         <w:tblLook w:firstRow="0" w:lastRow="0" w:firstColumn="0" w:lastColumn="0" w:noHBand="0" w:noVBand="0" w:val="0000"/>
+        <w:jc w:val="start"/>
       </w:tblPr>
       <w:tblGrid>
         <w:gridCol w:w="5671"/>
@@ -1001,7 +1097,7 @@
       <w:pPr>
         <w:numPr>
           <w:ilvl w:val="0"/>
-          <w:numId w:val="1007"/>
+          <w:numId w:val="1008"/>
         </w:numPr>
         <w:pStyle w:val="Compact"/>
       </w:pPr>
@@ -1013,7 +1109,7 @@
       <w:pPr>
         <w:numPr>
           <w:ilvl w:val="0"/>
-          <w:numId w:val="1007"/>
+          <w:numId w:val="1008"/>
         </w:numPr>
         <w:pStyle w:val="Compact"/>
       </w:pPr>
@@ -1029,6 +1125,7 @@
         <w:tblStyle w:val="Table"/>
         <w:tblW w:type="pct" w:w="5000"/>
         <w:tblLook w:firstRow="0" w:lastRow="0" w:firstColumn="0" w:lastColumn="0" w:noHBand="0" w:noVBand="0" w:val="0000"/>
+        <w:jc w:val="start"/>
       </w:tblPr>
       <w:tblGrid>
         <w:gridCol w:w="5671"/>
@@ -1112,7 +1209,7 @@
       <w:pPr>
         <w:numPr>
           <w:ilvl w:val="0"/>
-          <w:numId w:val="1008"/>
+          <w:numId w:val="1009"/>
         </w:numPr>
         <w:pStyle w:val="Compact"/>
       </w:pPr>
@@ -1128,6 +1225,7 @@
         <w:tblStyle w:val="Table"/>
         <w:tblW w:type="pct" w:w="5000"/>
         <w:tblLook w:firstRow="0" w:lastRow="0" w:firstColumn="0" w:lastColumn="0" w:noHBand="0" w:noVBand="0" w:val="0000"/>
+        <w:jc w:val="start"/>
       </w:tblPr>
       <w:tblGrid>
         <w:gridCol w:w="5671"/>
@@ -1228,7 +1326,7 @@
       <w:pPr>
         <w:numPr>
           <w:ilvl w:val="0"/>
-          <w:numId w:val="1009"/>
+          <w:numId w:val="1010"/>
         </w:numPr>
         <w:pStyle w:val="Compact"/>
       </w:pPr>
@@ -1244,6 +1342,7 @@
         <w:tblStyle w:val="Table"/>
         <w:tblW w:type="pct" w:w="5000"/>
         <w:tblLook w:firstRow="0" w:lastRow="0" w:firstColumn="0" w:lastColumn="0" w:noHBand="0" w:noVBand="0" w:val="0000"/>
+        <w:jc w:val="start"/>
       </w:tblPr>
       <w:tblGrid>
         <w:gridCol w:w="5671"/>
@@ -1327,7 +1426,7 @@
       <w:pPr>
         <w:numPr>
           <w:ilvl w:val="0"/>
-          <w:numId w:val="1010"/>
+          <w:numId w:val="1011"/>
         </w:numPr>
       </w:pPr>
       <w:r>
@@ -1338,7 +1437,7 @@
       <w:pPr>
         <w:numPr>
           <w:ilvl w:val="0"/>
-          <w:numId w:val="1010"/>
+          <w:numId w:val="1011"/>
         </w:numPr>
       </w:pPr>
       <w:r>
@@ -1349,7 +1448,7 @@
       <w:pPr>
         <w:numPr>
           <w:ilvl w:val="0"/>
-          <w:numId w:val="1010"/>
+          <w:numId w:val="1011"/>
         </w:numPr>
       </w:pPr>
       <w:r>
@@ -1364,6 +1463,7 @@
         <w:tblStyle w:val="Table"/>
         <w:tblW w:type="pct" w:w="5000"/>
         <w:tblLook w:firstRow="0" w:lastRow="0" w:firstColumn="0" w:lastColumn="0" w:noHBand="0" w:noVBand="0" w:val="0000"/>
+        <w:jc w:val="start"/>
       </w:tblPr>
       <w:tblGrid>
         <w:gridCol w:w="5671"/>
@@ -1430,7 +1530,7 @@
       <w:pPr>
         <w:numPr>
           <w:ilvl w:val="0"/>
-          <w:numId w:val="1011"/>
+          <w:numId w:val="1012"/>
         </w:numPr>
       </w:pPr>
       <w:r>
@@ -1441,7 +1541,7 @@
       <w:pPr>
         <w:numPr>
           <w:ilvl w:val="0"/>
-          <w:numId w:val="1011"/>
+          <w:numId w:val="1012"/>
         </w:numPr>
       </w:pPr>
       <w:r>
@@ -1452,7 +1552,7 @@
       <w:pPr>
         <w:numPr>
           <w:ilvl w:val="0"/>
-          <w:numId w:val="1011"/>
+          <w:numId w:val="1012"/>
         </w:numPr>
       </w:pPr>
       <w:r>
@@ -1463,7 +1563,7 @@
       <w:pPr>
         <w:numPr>
           <w:ilvl w:val="0"/>
-          <w:numId w:val="1011"/>
+          <w:numId w:val="1012"/>
         </w:numPr>
       </w:pPr>
       <w:hyperlink r:id="rId33">
@@ -1497,6 +1597,7 @@
         <w:tblStyle w:val="Table"/>
         <w:tblW w:type="pct" w:w="5000"/>
         <w:tblLook w:firstRow="0" w:lastRow="0" w:firstColumn="0" w:lastColumn="0" w:noHBand="0" w:noVBand="0" w:val="0000"/>
+        <w:jc w:val="start"/>
       </w:tblPr>
       <w:tblGrid>
         <w:gridCol w:w="5671"/>
@@ -2572,6 +2673,9 @@
     <w:abstractNumId w:val="991"/>
   </w:num>
   <w:num w:numId="1011">
+    <w:abstractNumId w:val="991"/>
+  </w:num>
+  <w:num w:numId="1012">
     <w:abstractNumId w:val="991"/>
   </w:num>
 </w:numbering>

</xml_diff>

<commit_message>
Added 'Power and Politics' course.
</commit_message>
<xml_diff>
--- a/CV.docx
+++ b/CV.docx
@@ -920,6 +920,34 @@
         <w:pict>
           <v:rect style="width:0;height:1.5pt" o:hralign="center" o:hrstd="t" o:hr="t"/>
         </w:pict>
+      </w:r>
+    </w:p>
+    <w:p>
+      <w:pPr>
+        <w:numPr>
+          <w:ilvl w:val="0"/>
+          <w:numId w:val="1007"/>
+        </w:numPr>
+        <w:pStyle w:val="Compact"/>
+      </w:pPr>
+      <w:r>
+        <w:t xml:space="preserve">Participated in teaching prep and TA’d course</w:t>
+      </w:r>
+      <w:r>
+        <w:t xml:space="preserve"> </w:t>
+      </w:r>
+      <w:r>
+        <w:rPr>
+          <w:iCs/>
+          <w:i/>
+        </w:rPr>
+        <w:t xml:space="preserve">Power and Politics</w:t>
+      </w:r>
+      <w:r>
+        <w:t xml:space="preserve"> </w:t>
+      </w:r>
+      <w:r>
+        <w:t xml:space="preserve">with Dr. Mark Zbaracki at Ivey Business School, in 2022 and 2023.</w:t>
       </w:r>
     </w:p>
     <w:p>

</xml_diff>

<commit_message>
Added experience to CV.
</commit_message>
<xml_diff>
--- a/CV.docx
+++ b/CV.docx
@@ -158,7 +158,7 @@
               <w:jc w:val="left"/>
             </w:pPr>
             <w:r>
-              <w:t xml:space="preserve">Thesis: Enforcing Silence</w:t>
+              <w:t xml:space="preserve">Thesis: Knowledge, Power, and disinformation</w:t>
             </w:r>
           </w:p>
         </w:tc>
@@ -283,35 +283,6 @@
               <w:pStyle w:val="Compact"/>
               <w:jc w:val="left"/>
             </w:pPr>
-            <w:r>
-              <w:t xml:space="preserve">Thesis: The Impact of Greening Supply Chains on Corporate</w:t>
-            </w:r>
-            <w:r>
-              <w:t xml:space="preserve"> </w:t>
-            </w:r>
-            <w:r>
-              <w:t xml:space="preserve">Social Responsibility Efforts</w:t>
-            </w:r>
-          </w:p>
-        </w:tc>
-        <w:tc>
-          <w:tcPr/>
-          <w:p>
-            <w:pPr>
-              <w:pStyle w:val="Compact"/>
-              <w:jc w:val="right"/>
-            </w:pPr>
-          </w:p>
-        </w:tc>
-      </w:tr>
-      <w:tr>
-        <w:tc>
-          <w:tcPr/>
-          <w:p>
-            <w:pPr>
-              <w:pStyle w:val="Compact"/>
-              <w:jc w:val="left"/>
-            </w:pPr>
           </w:p>
         </w:tc>
         <w:tc>
@@ -384,35 +355,6 @@
           </w:p>
         </w:tc>
       </w:tr>
-      <w:tr>
-        <w:tc>
-          <w:tcPr/>
-          <w:p>
-            <w:pPr>
-              <w:pStyle w:val="Compact"/>
-              <w:jc w:val="left"/>
-            </w:pPr>
-            <w:r>
-              <w:t xml:space="preserve">Thesis: Environmental Policy in China. An Area of Tension</w:t>
-            </w:r>
-            <w:r>
-              <w:t xml:space="preserve"> </w:t>
-            </w:r>
-            <w:r>
-              <w:t xml:space="preserve">Between the National and Local Level</w:t>
-            </w:r>
-          </w:p>
-        </w:tc>
-        <w:tc>
-          <w:tcPr/>
-          <w:p>
-            <w:pPr>
-              <w:pStyle w:val="Compact"/>
-              <w:jc w:val="right"/>
-            </w:pPr>
-          </w:p>
-        </w:tc>
-      </w:tr>
     </w:tbl>
     <w:bookmarkEnd w:id="21"/>
     <w:bookmarkStart w:id="22" w:name="papers-under-review"/>
@@ -490,17 +432,7 @@
         <w:pStyle w:val="Bibliography"/>
       </w:pPr>
       <w:r>
-        <w:t xml:space="preserve">Barg, J., &amp; Zbaracki, M. J. (2023). Enforcing silence. Climate Change and the Discourse on Keystone XL. Finishing touches for submission to</w:t>
-      </w:r>
-      <w:r>
-        <w:t xml:space="preserve"> </w:t>
-      </w:r>
-      <w:r>
-        <w:rPr>
-          <w:iCs/>
-          <w:i/>
-        </w:rPr>
-        <w:t xml:space="preserve">Academy of Management Journal</w:t>
+        <w:t xml:space="preserve">Barg, J., &amp; Zbaracki, M. J. (2022). Please Leave the Elephant Outside. Climate Change and the Discourse on Keystone XL.</w:t>
       </w:r>
     </w:p>
     <w:bookmarkEnd w:id="23"/>
@@ -629,13 +561,13 @@
       </w:hyperlink>
     </w:p>
     <w:bookmarkEnd w:id="27"/>
-    <w:bookmarkStart w:id="28" w:name="awards-scholarships"/>
+    <w:bookmarkStart w:id="28" w:name="professional-experience"/>
     <w:p>
       <w:pPr>
         <w:pStyle w:val="Heading1"/>
       </w:pPr>
       <w:r>
-        <w:t xml:space="preserve">Awards &amp; Scholarships</w:t>
+        <w:t xml:space="preserve">Professional experience</w:t>
       </w:r>
     </w:p>
     <w:p>
@@ -654,7 +586,7 @@
         <w:pStyle w:val="Compact"/>
       </w:pPr>
       <w:r>
-        <w:t xml:space="preserve">Chisholm Graduate Scholarship in Sustainability, 2020</w:t>
+        <w:t xml:space="preserve">Peking University HSBC Business School Center for Green Economy (2015–2017)</w:t>
       </w:r>
     </w:p>
     <w:p>
@@ -666,7 +598,7 @@
         <w:pStyle w:val="Compact"/>
       </w:pPr>
       <w:r>
-        <w:t xml:space="preserve">$15,000 annually for three years, awarded once every three years</w:t>
+        <w:t xml:space="preserve">Conducting research in collaboration with Chinese and international scholars</w:t>
       </w:r>
     </w:p>
     <w:p>
@@ -678,189 +610,53 @@
         <w:pStyle w:val="Compact"/>
       </w:pPr>
       <w:r>
-        <w:t xml:space="preserve">2018 AoM Annual Meeting–ONE Division Best Reviewer Award</w:t>
+        <w:t xml:space="preserve">Ecological Development Union International (2016-2017)</w:t>
       </w:r>
     </w:p>
     <w:p>
       <w:pPr>
         <w:numPr>
-          <w:ilvl w:val="0"/>
-          <w:numId w:val="1001"/>
-        </w:numPr>
-        <w:pStyle w:val="Compact"/>
-      </w:pPr>
-      <w:r>
-        <w:t xml:space="preserve">DAAD/CSC Scholarship for studying at Peking University, 2015-2017</w:t>
-      </w:r>
-    </w:p>
-    <w:bookmarkEnd w:id="28"/>
-    <w:bookmarkStart w:id="29" w:name="presentations-conference-participation"/>
-    <w:p>
-      <w:pPr>
-        <w:pStyle w:val="Heading1"/>
-      </w:pPr>
-      <w:r>
-        <w:t xml:space="preserve">Presentations &amp; conference participation</w:t>
-      </w:r>
-    </w:p>
-    <w:p>
-      <w:r>
-        <w:pict>
-          <v:rect style="width:0;height:1.5pt" o:hralign="center" o:hrstd="t" o:hr="t"/>
-        </w:pict>
-      </w:r>
-    </w:p>
-    <w:p>
-      <w:pPr>
-        <w:numPr>
-          <w:ilvl w:val="0"/>
+          <w:ilvl w:val="1"/>
           <w:numId w:val="1003"/>
         </w:numPr>
         <w:pStyle w:val="Compact"/>
       </w:pPr>
       <w:r>
-        <w:t xml:space="preserve">Barg, J., Montgomery, A.W., &amp; Lyon, T.P. (2023) No End in Sight? A Greenwashing Review and Research Agenda.</w:t>
-      </w:r>
-      <w:r>
-        <w:t xml:space="preserve"> </w:t>
-      </w:r>
-      <w:r>
-        <w:rPr>
-          <w:iCs/>
-          <w:i/>
-        </w:rPr>
-        <w:t xml:space="preserve">Under review at AOM 2023 in Boston, MA</w:t>
-      </w:r>
-      <w:r>
-        <w:t xml:space="preserve">.</w:t>
+        <w:t xml:space="preserve">Vice Secretary General for international collaboratin</w:t>
       </w:r>
     </w:p>
     <w:p>
       <w:pPr>
         <w:numPr>
-          <w:ilvl w:val="0"/>
+          <w:ilvl w:val="1"/>
           <w:numId w:val="1003"/>
         </w:numPr>
         <w:pStyle w:val="Compact"/>
       </w:pPr>
       <w:r>
-        <w:t xml:space="preserve">Barg, J., &amp; Zbaracki, M. J. (2023). Enforcing silence. Climate Change and the Discourse on Keystone XL.</w:t>
-      </w:r>
-      <w:r>
-        <w:t xml:space="preserve"> </w:t>
-      </w:r>
-      <w:r>
-        <w:rPr>
-          <w:iCs/>
-          <w:i/>
-        </w:rPr>
-        <w:t xml:space="preserve">Accepted for EGOS Colloquium in Cagliari, SWG 12.</w:t>
+        <w:t xml:space="preserve">Co-facilitated three international forums</w:t>
       </w:r>
     </w:p>
     <w:p>
       <w:pPr>
         <w:numPr>
-          <w:ilvl w:val="0"/>
+          <w:ilvl w:val="1"/>
           <w:numId w:val="1003"/>
         </w:numPr>
         <w:pStyle w:val="Compact"/>
       </w:pPr>
       <w:r>
-        <w:t xml:space="preserve">Barg, J. &amp; Zbaracki, M. J. (2022, Oct 25). How do we talk about this? The Discourse on the Environmental Impacts of Keystone XL. Presented virtually at University of Helsinki.</w:t>
-      </w:r>
-    </w:p>
-    <w:p>
-      <w:pPr>
-        <w:numPr>
-          <w:ilvl w:val="0"/>
-          <w:numId w:val="1003"/>
-        </w:numPr>
-        <w:pStyle w:val="Compact"/>
-      </w:pPr>
-      <w:r>
-        <w:t xml:space="preserve">Barg, J. &amp; Zbaracki, M. J. (2022, Oct 19). How do we talk about this? The Discourse on the Environmental Impacts of Keystone XL. Presented at the Ivey PhD Research Series, Ivey Business School.</w:t>
-      </w:r>
-    </w:p>
-    <w:p>
-      <w:pPr>
-        <w:numPr>
-          <w:ilvl w:val="0"/>
-          <w:numId w:val="1003"/>
-        </w:numPr>
-        <w:pStyle w:val="Compact"/>
-      </w:pPr>
-      <w:r>
-        <w:t xml:space="preserve">Barg, J. &amp; Zbaracki, M. J. (2022, Jul 8). Knowledge, Power, and Deinstitutionalization. The Battle over Keystone XL. Presented at the 38th EGOS Colloquium, Vienna.</w:t>
-      </w:r>
-    </w:p>
-    <w:p>
-      <w:pPr>
-        <w:numPr>
-          <w:ilvl w:val="0"/>
-          <w:numId w:val="1003"/>
-        </w:numPr>
-        <w:pStyle w:val="Compact"/>
-      </w:pPr>
-      <w:r>
-        <w:t xml:space="preserve">OMT Doctoral Student Consortium on Aug 4, 2021 at the 81st Annual Meeting of the Academy of Managements, virtual.</w:t>
-      </w:r>
-    </w:p>
-    <w:p>
-      <w:pPr>
-        <w:numPr>
-          <w:ilvl w:val="0"/>
-          <w:numId w:val="1003"/>
-        </w:numPr>
-        <w:pStyle w:val="Compact"/>
-      </w:pPr>
-      <w:r>
-        <w:t xml:space="preserve">Barg, J. (2021, Mar 2). Learning to Be Sustainable (?). Presented at the Ivey PhD Research Series, Ivey Business School.</w:t>
-      </w:r>
-    </w:p>
-    <w:p>
-      <w:pPr>
-        <w:numPr>
-          <w:ilvl w:val="0"/>
-          <w:numId w:val="1003"/>
-        </w:numPr>
-        <w:pStyle w:val="Compact"/>
-      </w:pPr>
-      <w:r>
-        <w:t xml:space="preserve">Barg, J. (2020). A Few Spills a Year, That’s Normal? Learning in the Pipeline Industry. AOM ONE Doctoral Consortium. Presented at the 80th Annual Meeting of the Academy of Management, virtual.</w:t>
-      </w:r>
-    </w:p>
-    <w:p>
-      <w:pPr>
-        <w:numPr>
-          <w:ilvl w:val="0"/>
-          <w:numId w:val="1003"/>
-        </w:numPr>
-        <w:pStyle w:val="Compact"/>
-      </w:pPr>
-      <w:r>
-        <w:t xml:space="preserve">Barg, J. (2020, Feb 14). Oil Spills and Organizational Learning. Presented at the Ivey PhD Research Series, Ivey Business School.</w:t>
-      </w:r>
-    </w:p>
-    <w:p>
-      <w:pPr>
-        <w:numPr>
-          <w:ilvl w:val="0"/>
-          <w:numId w:val="1003"/>
-        </w:numPr>
-        <w:pStyle w:val="Compact"/>
-      </w:pPr>
-      <w:r>
-        <w:t xml:space="preserve">Barg, J. (2016, Aug 2). The Trends of Corporate Social Responsibility in China. Presented at the 3rd International Conference on CSR, Sustainability, Ethics and Governance, Cologne.</w:t>
-      </w:r>
-    </w:p>
-    <w:bookmarkEnd w:id="29"/>
-    <w:bookmarkStart w:id="30" w:name="service"/>
+        <w:t xml:space="preserve">Coordination with international partners, assisted with visa applications for China</w:t>
+      </w:r>
+    </w:p>
+    <w:bookmarkEnd w:id="28"/>
+    <w:bookmarkStart w:id="29" w:name="awards-scholarships"/>
     <w:p>
       <w:pPr>
         <w:pStyle w:val="Heading1"/>
       </w:pPr>
       <w:r>
-        <w:t xml:space="preserve">Service</w:t>
+        <w:t xml:space="preserve">Awards &amp; Scholarships</w:t>
       </w:r>
     </w:p>
     <w:p>
@@ -879,7 +675,7 @@
         <w:pStyle w:val="Compact"/>
       </w:pPr>
       <w:r>
-        <w:t xml:space="preserve">2022-2025</w:t>
+        <w:t xml:space="preserve">Chisholm Graduate Scholarship in Sustainability, 2020</w:t>
       </w:r>
     </w:p>
     <w:p>
@@ -891,7 +687,7 @@
         <w:pStyle w:val="Compact"/>
       </w:pPr>
       <w:r>
-        <w:t xml:space="preserve">AOM ONE division–member of the Membership/Nominations Team</w:t>
+        <w:t xml:space="preserve">$15,000 annually for three years, awarded once every three years</w:t>
       </w:r>
     </w:p>
     <w:p>
@@ -903,29 +699,130 @@
         <w:pStyle w:val="Compact"/>
       </w:pPr>
       <w:r>
-        <w:t xml:space="preserve">2015-2017</w:t>
+        <w:t xml:space="preserve">2018 AoM Annual Meeting–ONE Division Best Reviewer Award</w:t>
+      </w:r>
+    </w:p>
+    <w:bookmarkEnd w:id="29"/>
+    <w:bookmarkStart w:id="30" w:name="presentations-conference-participation"/>
+    <w:p>
+      <w:pPr>
+        <w:pStyle w:val="Heading1"/>
+      </w:pPr>
+      <w:r>
+        <w:t xml:space="preserve">Presentations &amp; conference participation</w:t>
+      </w:r>
+    </w:p>
+    <w:p>
+      <w:r>
+        <w:pict>
+          <v:rect style="width:0;height:1.5pt" o:hralign="center" o:hrstd="t" o:hr="t"/>
+        </w:pict>
       </w:r>
     </w:p>
     <w:p>
       <w:pPr>
         <w:numPr>
-          <w:ilvl w:val="1"/>
+          <w:ilvl w:val="0"/>
           <w:numId w:val="1006"/>
         </w:numPr>
         <w:pStyle w:val="Compact"/>
       </w:pPr>
       <w:r>
-        <w:t xml:space="preserve">Vice President of International Cooperation, Peking University Center for Green Economy. Co-organized six international conferences.</w:t>
+        <w:t xml:space="preserve">Barg, J. &amp; Zbaracki, M. J. (2022, Oct 25). How do we talk about this? The Discourse on the Environmental Impacts of Keystone XL. Presented virtually at University of Helsinki.</w:t>
+      </w:r>
+    </w:p>
+    <w:p>
+      <w:pPr>
+        <w:numPr>
+          <w:ilvl w:val="0"/>
+          <w:numId w:val="1006"/>
+        </w:numPr>
+        <w:pStyle w:val="Compact"/>
+      </w:pPr>
+      <w:r>
+        <w:t xml:space="preserve">Barg, J. &amp; Zbaracki, M. J. (2022, Oct 19). How do we talk about this? The Discourse on the Environmental Impacts of Keystone XL. Presented at the Ivey PhD Research Series, Ivey Business School.</w:t>
+      </w:r>
+    </w:p>
+    <w:p>
+      <w:pPr>
+        <w:numPr>
+          <w:ilvl w:val="0"/>
+          <w:numId w:val="1006"/>
+        </w:numPr>
+        <w:pStyle w:val="Compact"/>
+      </w:pPr>
+      <w:r>
+        <w:t xml:space="preserve">Barg, J. &amp; Zbaracki, M. J. (2022, Jul 8). Knowledge, Power, and Deinstitutionalization. The Battle over Keystone XL. Presented at the 38th EGOS Colloquium, Vienna.</w:t>
+      </w:r>
+    </w:p>
+    <w:p>
+      <w:pPr>
+        <w:numPr>
+          <w:ilvl w:val="0"/>
+          <w:numId w:val="1006"/>
+        </w:numPr>
+        <w:pStyle w:val="Compact"/>
+      </w:pPr>
+      <w:r>
+        <w:t xml:space="preserve">OMT Doctoral Student Consortium on Aug 4, 2021 at the 81st Annual Meeting of the Academy of Managements, virtual.</w:t>
+      </w:r>
+    </w:p>
+    <w:p>
+      <w:pPr>
+        <w:numPr>
+          <w:ilvl w:val="0"/>
+          <w:numId w:val="1006"/>
+        </w:numPr>
+        <w:pStyle w:val="Compact"/>
+      </w:pPr>
+      <w:r>
+        <w:t xml:space="preserve">Barg, J. (2021, Mar 2). Learning to Be Sustainable (?). Presented at the Ivey PhD Research Series, Ivey Business School.</w:t>
+      </w:r>
+    </w:p>
+    <w:p>
+      <w:pPr>
+        <w:numPr>
+          <w:ilvl w:val="0"/>
+          <w:numId w:val="1006"/>
+        </w:numPr>
+        <w:pStyle w:val="Compact"/>
+      </w:pPr>
+      <w:r>
+        <w:t xml:space="preserve">Barg, J. (2020). A Few Spills a Year, That’s Normal? Learning in the Pipeline Industry. AOM ONE Doctoral Consortium. Presented at the 80th Annual Meeting of the Academy of Management, virtual.</w:t>
+      </w:r>
+    </w:p>
+    <w:p>
+      <w:pPr>
+        <w:numPr>
+          <w:ilvl w:val="0"/>
+          <w:numId w:val="1006"/>
+        </w:numPr>
+        <w:pStyle w:val="Compact"/>
+      </w:pPr>
+      <w:r>
+        <w:t xml:space="preserve">Barg, J. (2020, Feb 14). Oil Spills and Organizational Learning. Presented at the Ivey PhD Research Series, Ivey Business School.</w:t>
+      </w:r>
+    </w:p>
+    <w:p>
+      <w:pPr>
+        <w:numPr>
+          <w:ilvl w:val="0"/>
+          <w:numId w:val="1006"/>
+        </w:numPr>
+        <w:pStyle w:val="Compact"/>
+      </w:pPr>
+      <w:r>
+        <w:t xml:space="preserve">Barg, J. (2016, Aug 2). The Trends of Corporate Social Responsibility in China. Presented at the 3rd International Conference on CSR, Sustainability, Ethics and Governance, Cologne.</w:t>
       </w:r>
     </w:p>
     <w:bookmarkEnd w:id="30"/>
-    <w:bookmarkStart w:id="32" w:name="teaching"/>
+    <w:bookmarkStart w:id="31" w:name="service"/>
     <w:p>
       <w:pPr>
         <w:pStyle w:val="Heading1"/>
       </w:pPr>
       <w:r>
-        <w:t xml:space="preserve">Teaching</w:t>
+        <w:t xml:space="preserve">Service</w:t>
       </w:r>
     </w:p>
     <w:p>
@@ -944,84 +841,53 @@
         <w:pStyle w:val="Compact"/>
       </w:pPr>
       <w:r>
-        <w:rPr>
-          <w:iCs/>
-          <w:i/>
-        </w:rPr>
-        <w:t xml:space="preserve">Business &amp; Society — Net Zero</w:t>
-      </w:r>
-      <w:r>
-        <w:t xml:space="preserve"> </w:t>
-      </w:r>
-      <w:r>
-        <w:t xml:space="preserve">at Ivey Business School with Dr. A. Wren Montgomery (upcoming).</w:t>
+        <w:t xml:space="preserve">2022-2025</w:t>
+      </w:r>
+    </w:p>
+    <w:p>
+      <w:pPr>
+        <w:numPr>
+          <w:ilvl w:val="1"/>
+          <w:numId w:val="1008"/>
+        </w:numPr>
+        <w:pStyle w:val="Compact"/>
+      </w:pPr>
+      <w:r>
+        <w:t xml:space="preserve">AOM ONE division–member of the Membership/Nominations Team</w:t>
+      </w:r>
+    </w:p>
+    <w:bookmarkEnd w:id="31"/>
+    <w:bookmarkStart w:id="33" w:name="teaching"/>
+    <w:p>
+      <w:pPr>
+        <w:pStyle w:val="Heading1"/>
+      </w:pPr>
+      <w:r>
+        <w:t xml:space="preserve">Teaching</w:t>
+      </w:r>
+    </w:p>
+    <w:p>
+      <w:r>
+        <w:pict>
+          <v:rect style="width:0;height:1.5pt" o:hralign="center" o:hrstd="t" o:hr="t"/>
+        </w:pict>
       </w:r>
     </w:p>
     <w:p>
       <w:pPr>
         <w:numPr>
           <w:ilvl w:val="0"/>
-          <w:numId w:val="1007"/>
+          <w:numId w:val="1009"/>
         </w:numPr>
         <w:pStyle w:val="Compact"/>
       </w:pPr>
       <w:r>
-        <w:rPr>
-          <w:iCs/>
-          <w:i/>
-        </w:rPr>
-        <w:t xml:space="preserve">All About Greenwashing</w:t>
+        <w:t xml:space="preserve">Gualandris, J., &amp; Barg, J. (2020). Huawei: Struggling to Develop a More Sustainable Supply Network (p. 21) [Teaching case]. Retrieved from</w:t>
       </w:r>
       <w:r>
         <w:t xml:space="preserve"> </w:t>
       </w:r>
-      <w:r>
-        <w:t xml:space="preserve">Workshop at Ivey Social Impact Club with Dr. A. Wren Montgomery and Dr. Thomas P. Lyon, 2023.</w:t>
-      </w:r>
-    </w:p>
-    <w:p>
-      <w:pPr>
-        <w:numPr>
-          <w:ilvl w:val="0"/>
-          <w:numId w:val="1007"/>
-        </w:numPr>
-        <w:pStyle w:val="Compact"/>
-      </w:pPr>
-      <w:r>
-        <w:t xml:space="preserve">Participated in teaching prep and TA’d course</w:t>
-      </w:r>
-      <w:r>
-        <w:t xml:space="preserve"> </w:t>
-      </w:r>
-      <w:r>
-        <w:rPr>
-          <w:iCs/>
-          <w:i/>
-        </w:rPr>
-        <w:t xml:space="preserve">Power and Politics</w:t>
-      </w:r>
-      <w:r>
-        <w:t xml:space="preserve"> </w:t>
-      </w:r>
-      <w:r>
-        <w:t xml:space="preserve">with Dr. Mark Zbaracki at Ivey Business School, in 2022 and 2023</w:t>
-      </w:r>
-    </w:p>
-    <w:p>
-      <w:pPr>
-        <w:numPr>
-          <w:ilvl w:val="0"/>
-          <w:numId w:val="1007"/>
-        </w:numPr>
-        <w:pStyle w:val="Compact"/>
-      </w:pPr>
-      <w:r>
-        <w:t xml:space="preserve">Gualandris, J., &amp; Barg, J. (2020). Huawei: Struggling to Develop a More Sustainable Supply Network (p. 21) [Teaching case]. Retrieved from</w:t>
-      </w:r>
-      <w:r>
-        <w:t xml:space="preserve"> </w:t>
-      </w:r>
-      <w:hyperlink r:id="rId31">
+      <w:hyperlink r:id="rId32">
         <w:r>
           <w:rPr>
             <w:rStyle w:val="Hyperlink"/>
@@ -1034,7 +900,7 @@
       <w:pPr>
         <w:numPr>
           <w:ilvl w:val="0"/>
-          <w:numId w:val="1007"/>
+          <w:numId w:val="1009"/>
         </w:numPr>
         <w:pStyle w:val="Compact"/>
       </w:pPr>
@@ -1062,7 +928,7 @@
       <w:pPr>
         <w:numPr>
           <w:ilvl w:val="0"/>
-          <w:numId w:val="1007"/>
+          <w:numId w:val="1009"/>
         </w:numPr>
         <w:pStyle w:val="Compact"/>
       </w:pPr>
@@ -1083,8 +949,8 @@
         <w:t xml:space="preserve">. Created in Spring 2018 with Dr. Paul Beamish</w:t>
       </w:r>
     </w:p>
-    <w:bookmarkEnd w:id="32"/>
-    <w:bookmarkStart w:id="34" w:name="work-on-research-grants"/>
+    <w:bookmarkEnd w:id="33"/>
+    <w:bookmarkStart w:id="35" w:name="work-on-research-grants"/>
     <w:p>
       <w:pPr>
         <w:pStyle w:val="Heading1"/>
@@ -1182,7 +1048,7 @@
       <w:pPr>
         <w:numPr>
           <w:ilvl w:val="0"/>
-          <w:numId w:val="1008"/>
+          <w:numId w:val="1010"/>
         </w:numPr>
         <w:pStyle w:val="Compact"/>
       </w:pPr>
@@ -1194,7 +1060,7 @@
       <w:pPr>
         <w:numPr>
           <w:ilvl w:val="0"/>
-          <w:numId w:val="1008"/>
+          <w:numId w:val="1010"/>
         </w:numPr>
         <w:pStyle w:val="Compact"/>
       </w:pPr>
@@ -1294,7 +1160,7 @@
       <w:pPr>
         <w:numPr>
           <w:ilvl w:val="0"/>
-          <w:numId w:val="1009"/>
+          <w:numId w:val="1011"/>
         </w:numPr>
         <w:pStyle w:val="Compact"/>
       </w:pPr>
@@ -1411,7 +1277,7 @@
       <w:pPr>
         <w:numPr>
           <w:ilvl w:val="0"/>
-          <w:numId w:val="1010"/>
+          <w:numId w:val="1012"/>
         </w:numPr>
         <w:pStyle w:val="Compact"/>
       </w:pPr>
@@ -1511,7 +1377,7 @@
       <w:pPr>
         <w:numPr>
           <w:ilvl w:val="0"/>
-          <w:numId w:val="1011"/>
+          <w:numId w:val="1013"/>
         </w:numPr>
       </w:pPr>
       <w:r>
@@ -1522,7 +1388,7 @@
       <w:pPr>
         <w:numPr>
           <w:ilvl w:val="0"/>
-          <w:numId w:val="1011"/>
+          <w:numId w:val="1013"/>
         </w:numPr>
       </w:pPr>
       <w:r>
@@ -1533,7 +1399,7 @@
       <w:pPr>
         <w:numPr>
           <w:ilvl w:val="0"/>
-          <w:numId w:val="1011"/>
+          <w:numId w:val="1013"/>
         </w:numPr>
       </w:pPr>
       <w:r>
@@ -1615,7 +1481,7 @@
       <w:pPr>
         <w:numPr>
           <w:ilvl w:val="0"/>
-          <w:numId w:val="1012"/>
+          <w:numId w:val="1014"/>
         </w:numPr>
       </w:pPr>
       <w:r>
@@ -1626,7 +1492,7 @@
       <w:pPr>
         <w:numPr>
           <w:ilvl w:val="0"/>
-          <w:numId w:val="1012"/>
+          <w:numId w:val="1014"/>
         </w:numPr>
       </w:pPr>
       <w:r>
@@ -1637,7 +1503,7 @@
       <w:pPr>
         <w:numPr>
           <w:ilvl w:val="0"/>
-          <w:numId w:val="1012"/>
+          <w:numId w:val="1014"/>
         </w:numPr>
       </w:pPr>
       <w:r>
@@ -1648,10 +1514,10 @@
       <w:pPr>
         <w:numPr>
           <w:ilvl w:val="0"/>
-          <w:numId w:val="1012"/>
+          <w:numId w:val="1014"/>
         </w:numPr>
       </w:pPr>
-      <w:hyperlink r:id="rId33">
+      <w:hyperlink r:id="rId34">
         <w:r>
           <w:rPr>
             <w:rStyle w:val="Hyperlink"/>
@@ -1660,8 +1526,8 @@
         </w:r>
       </w:hyperlink>
     </w:p>
-    <w:bookmarkEnd w:id="34"/>
-    <w:bookmarkStart w:id="35" w:name="references"/>
+    <w:bookmarkEnd w:id="35"/>
+    <w:bookmarkStart w:id="36" w:name="references"/>
     <w:p>
       <w:pPr>
         <w:pStyle w:val="Heading1"/>
@@ -1685,8 +1551,8 @@
         <w:jc w:val="start"/>
       </w:tblPr>
       <w:tblGrid>
-        <w:gridCol w:w="5698"/>
-        <w:gridCol w:w="2221"/>
+        <w:gridCol w:w="5671"/>
+        <w:gridCol w:w="2248"/>
       </w:tblGrid>
       <w:tr>
         <w:tc>
@@ -1853,7 +1719,6 @@
           <w:p>
             <w:pPr>
               <w:pStyle w:val="Compact"/>
-              <w:jc w:val="right"/>
             </w:pPr>
           </w:p>
         </w:tc>
@@ -1928,7 +1793,6 @@
           <w:p>
             <w:pPr>
               <w:pStyle w:val="Compact"/>
-              <w:jc w:val="right"/>
             </w:pPr>
           </w:p>
         </w:tc>
@@ -1951,135 +1815,6 @@
           <w:p>
             <w:pPr>
               <w:pStyle w:val="Compact"/>
-              <w:jc w:val="right"/>
-            </w:pPr>
-          </w:p>
-        </w:tc>
-      </w:tr>
-      <w:tr>
-        <w:tc>
-          <w:tcPr/>
-          <w:p>
-            <w:pPr>
-              <w:pStyle w:val="Compact"/>
-              <w:jc w:val="left"/>
-            </w:pPr>
-          </w:p>
-        </w:tc>
-        <w:tc>
-          <w:tcPr/>
-          <w:p>
-            <w:pPr>
-              <w:pStyle w:val="Compact"/>
-              <w:jc w:val="right"/>
-            </w:pPr>
-          </w:p>
-        </w:tc>
-      </w:tr>
-      <w:tr>
-        <w:tc>
-          <w:tcPr/>
-          <w:p>
-            <w:pPr>
-              <w:pStyle w:val="Compact"/>
-              <w:jc w:val="left"/>
-            </w:pPr>
-            <w:r>
-              <w:rPr>
-                <w:bCs/>
-                <w:b/>
-              </w:rPr>
-              <w:t xml:space="preserve">Dr. Thomas P. Lyon</w:t>
-            </w:r>
-          </w:p>
-        </w:tc>
-        <w:tc>
-          <w:tcPr/>
-          <w:p>
-            <w:pPr>
-              <w:pStyle w:val="Compact"/>
-              <w:jc w:val="right"/>
-            </w:pPr>
-          </w:p>
-        </w:tc>
-      </w:tr>
-      <w:tr>
-        <w:tc>
-          <w:tcPr/>
-          <w:p>
-            <w:pPr>
-              <w:pStyle w:val="Compact"/>
-              <w:jc w:val="left"/>
-            </w:pPr>
-            <w:r>
-              <w:t xml:space="preserve">Dow Professor of Sustainable Science, Technology and</w:t>
-            </w:r>
-            <w:r>
-              <w:t xml:space="preserve"> </w:t>
-            </w:r>
-            <w:r>
-              <w:t xml:space="preserve">Commerce</w:t>
-            </w:r>
-          </w:p>
-        </w:tc>
-        <w:tc>
-          <w:tcPr/>
-          <w:p>
-            <w:pPr>
-              <w:pStyle w:val="Compact"/>
-              <w:jc w:val="right"/>
-            </w:pPr>
-            <w:r>
-              <w:t xml:space="preserve">+1 (734) 615-1639</w:t>
-            </w:r>
-          </w:p>
-        </w:tc>
-      </w:tr>
-      <w:tr>
-        <w:tc>
-          <w:tcPr/>
-          <w:p>
-            <w:pPr>
-              <w:pStyle w:val="Compact"/>
-              <w:jc w:val="left"/>
-            </w:pPr>
-            <w:r>
-              <w:t xml:space="preserve">Erb Institute/Michigan Ross</w:t>
-            </w:r>
-          </w:p>
-        </w:tc>
-        <w:tc>
-          <w:tcPr/>
-          <w:p>
-            <w:pPr>
-              <w:pStyle w:val="Compact"/>
-              <w:jc w:val="right"/>
-            </w:pPr>
-            <w:r>
-              <w:t xml:space="preserve">tplyon@umich.edu</w:t>
-            </w:r>
-          </w:p>
-        </w:tc>
-      </w:tr>
-      <w:tr>
-        <w:tc>
-          <w:tcPr/>
-          <w:p>
-            <w:pPr>
-              <w:pStyle w:val="Compact"/>
-              <w:jc w:val="left"/>
-            </w:pPr>
-            <w:r>
-              <w:t xml:space="preserve">701 Tappan St., Ann Arbor, MI 48109, United States</w:t>
-            </w:r>
-          </w:p>
-        </w:tc>
-        <w:tc>
-          <w:tcPr/>
-          <w:p>
-            <w:pPr>
-              <w:pStyle w:val="Compact"/>
-              <w:jc w:val="right"/>
             </w:pPr>
           </w:p>
         </w:tc>
@@ -2126,7 +1861,6 @@
           <w:p>
             <w:pPr>
               <w:pStyle w:val="Compact"/>
-              <w:jc w:val="right"/>
             </w:pPr>
           </w:p>
         </w:tc>
@@ -2201,7 +1935,6 @@
           <w:p>
             <w:pPr>
               <w:pStyle w:val="Compact"/>
-              <w:jc w:val="right"/>
             </w:pPr>
           </w:p>
         </w:tc>
@@ -2224,13 +1957,12 @@
           <w:p>
             <w:pPr>
               <w:pStyle w:val="Compact"/>
-              <w:jc w:val="right"/>
             </w:pPr>
           </w:p>
         </w:tc>
       </w:tr>
     </w:tbl>
-    <w:bookmarkEnd w:id="35"/>
+    <w:bookmarkEnd w:id="36"/>
     <w:sectPr>
       <w:footerReference r:id="rId9" w:type="default"/>
       <w:pgSz w:h="15840" w:w="12240"/>
@@ -2895,6 +2627,12 @@
     <w:abstractNumId w:val="991"/>
   </w:num>
   <w:num w:numId="1012">
+    <w:abstractNumId w:val="991"/>
+  </w:num>
+  <w:num w:numId="1013">
+    <w:abstractNumId w:val="991"/>
+  </w:num>
+  <w:num w:numId="1014">
     <w:abstractNumId w:val="991"/>
   </w:num>
 </w:numbering>

</xml_diff>

<commit_message>
Updated cv, various stuff.
</commit_message>
<xml_diff>
--- a/CV.docx
+++ b/CV.docx
@@ -51,12 +51,15 @@
         <w:pStyle w:val="Author"/>
       </w:pPr>
       <w:r>
-        <w:t xml:space="preserve">+1 (226) 984-1461–</w:t>
+        <w:t xml:space="preserve">+1 (226) 984-1461 –</w:t>
+      </w:r>
+      <w:r>
+        <w:t xml:space="preserve"> </w:t>
       </w:r>
       <w:hyperlink r:id="rId20">
         <w:r>
           <w:rPr>
-            <w:rStyle w:val="Hyperlink"/>
+            <w:rStyle w:val="InternetLink"/>
           </w:rPr>
           <w:t xml:space="preserve">jbarg.phd@ivey.ca</w:t>
         </w:r>
@@ -64,7 +67,7 @@
     </w:p>
     <w:p>
       <w:pPr>
-        <w:pStyle w:val="BodyText"/>
+        <w:pStyle w:val="TextBody"/>
       </w:pPr>
       <w:r>
         <w:br/>
@@ -79,12 +82,12 @@
           <w:iCs/>
           <w:i/>
         </w:rPr>
-        <w:t xml:space="preserve">Within this [empiric-theoretical] epistemological self-conception the sociologist has at most the leeway of his double role as scientist and citizen: he can select the tasks he wants to work on sociologically according to aspects of political relevance, but on the scientific work itself such a civic preliminary decision can then have no influence.</w:t>
-      </w:r>
-    </w:p>
-    <w:p>
-      <w:pPr>
-        <w:pStyle w:val="BlockText"/>
+        <w:t xml:space="preserve">[T]he sociologist has at most the leeway of his double role as scientist and citizen: He can select the tasks he wants to work on sociologically according to aspects of political relevance, but on the scientific work itself such a civic preliminary decision can then have no influence.</w:t>
+      </w:r>
+    </w:p>
+    <w:p>
+      <w:pPr>
+        <w:pStyle w:val="Attribution"/>
       </w:pPr>
       <w:r>
         <w:t xml:space="preserve">—Habermas in Theory and Practice (1971)</w:t>
@@ -112,6 +115,7 @@
         <w:tblW w:type="pct" w:w="5000"/>
         <w:tblLook w:firstRow="0" w:lastRow="0" w:firstColumn="0" w:lastColumn="0" w:noHBand="0" w:noVBand="0" w:val="0000"/>
         <w:jc w:val="start"/>
+        <w:tblLayout w:type="fixed"/>
       </w:tblPr>
       <w:tblGrid>
         <w:gridCol w:w="5768"/>
@@ -186,7 +190,19 @@
               <w:jc w:val="left"/>
             </w:pPr>
             <w:r>
-              <w:t xml:space="preserve">Thesis: Enforcing Silence</w:t>
+              <w:t xml:space="preserve">Thesis: All Quiet on the Midwestern Front.</w:t>
+            </w:r>
+            <w:r>
+              <w:t xml:space="preserve"> </w:t>
+            </w:r>
+            <w:r>
+              <w:t xml:space="preserve">Discourse on Keystone XL and Its Climate Change</w:t>
+            </w:r>
+            <w:r>
+              <w:t xml:space="preserve"> </w:t>
+            </w:r>
+            <w:r>
+              <w:t xml:space="preserve">Implications</w:t>
             </w:r>
           </w:p>
         </w:tc>
@@ -478,7 +494,7 @@
       </w:r>
     </w:p>
     <w:bookmarkEnd w:id="22"/>
-    <w:bookmarkStart w:id="26" w:name="publications"/>
+    <w:bookmarkStart w:id="27" w:name="publications"/>
     <w:p>
       <w:pPr>
         <w:pStyle w:val="Heading1"/>
@@ -499,7 +515,7 @@
         <w:pStyle w:val="Bibliography"/>
       </w:pPr>
       <w:r>
-        <w:t xml:space="preserve">Montgomery, A.W., Lyon, T.P. &amp; Barg, J. (forthcoming) No End in Sight? A Greenwashing Review and Research Agenda.</w:t>
+        <w:t xml:space="preserve">Montgomery, A. W., Lyon, T. P., &amp; Barg, J. (2023). No End in Sight? A Greenwash Review and Research Agenda.</w:t>
       </w:r>
       <w:r>
         <w:t xml:space="preserve"> </w:t>
@@ -512,8 +528,19 @@
         <w:t xml:space="preserve">Organization &amp; Environment</w:t>
       </w:r>
       <w:r>
-        <w:t xml:space="preserve">.</w:t>
-      </w:r>
+        <w:t xml:space="preserve">, 36.</w:t>
+      </w:r>
+      <w:r>
+        <w:t xml:space="preserve"> </w:t>
+      </w:r>
+      <w:hyperlink r:id="rId23">
+        <w:r>
+          <w:rPr>
+            <w:rStyle w:val="InternetLink"/>
+          </w:rPr>
+          <w:t xml:space="preserve">https://doi.org/10.1177/10860266231168905</w:t>
+        </w:r>
+      </w:hyperlink>
       <w:r>
         <w:br/>
       </w:r>
@@ -544,10 +571,10 @@
       <w:r>
         <w:t xml:space="preserve"> </w:t>
       </w:r>
-      <w:hyperlink r:id="rId23">
+      <w:hyperlink r:id="rId24">
         <w:r>
           <w:rPr>
-            <w:rStyle w:val="Hyperlink"/>
+            <w:rStyle w:val="InternetLink"/>
           </w:rPr>
           <w:t xml:space="preserve">https://doi.org/10.1108/S0733-558X20210000076007</w:t>
         </w:r>
@@ -582,10 +609,10 @@
       <w:r>
         <w:t xml:space="preserve"> </w:t>
       </w:r>
-      <w:hyperlink r:id="rId24">
+      <w:hyperlink r:id="rId25">
         <w:r>
           <w:rPr>
-            <w:rStyle w:val="Hyperlink"/>
+            <w:rStyle w:val="InternetLink"/>
           </w:rPr>
           <w:t xml:space="preserve">https://doi.org/10.1007/978-3-030-04819-8_16</w:t>
         </w:r>
@@ -617,17 +644,17 @@
       <w:r>
         <w:t xml:space="preserve"> </w:t>
       </w:r>
-      <w:hyperlink r:id="rId25">
+      <w:hyperlink r:id="rId26">
         <w:r>
           <w:rPr>
-            <w:rStyle w:val="Hyperlink"/>
+            <w:rStyle w:val="InternetLink"/>
           </w:rPr>
           <w:t xml:space="preserve">https://doi.org/10.4324/9781315736761.ch5</w:t>
         </w:r>
       </w:hyperlink>
     </w:p>
-    <w:bookmarkEnd w:id="26"/>
-    <w:bookmarkStart w:id="27" w:name="professional-experience"/>
+    <w:bookmarkEnd w:id="27"/>
+    <w:bookmarkStart w:id="28" w:name="professional-experience"/>
     <w:p>
       <w:pPr>
         <w:pStyle w:val="Heading1"/>
@@ -715,8 +742,8 @@
         <w:t xml:space="preserve">Coordination with international partners, assisted with visa applications for China</w:t>
       </w:r>
     </w:p>
-    <w:bookmarkEnd w:id="27"/>
-    <w:bookmarkStart w:id="28" w:name="awards-scholarships"/>
+    <w:bookmarkEnd w:id="28"/>
+    <w:bookmarkStart w:id="29" w:name="awards-scholarships"/>
     <w:p>
       <w:pPr>
         <w:pStyle w:val="Heading1"/>
@@ -780,8 +807,8 @@
         <w:t xml:space="preserve">DAAD/CSC Scholarship for studying at Peking University, 2015-2017</w:t>
       </w:r>
     </w:p>
-    <w:bookmarkEnd w:id="28"/>
-    <w:bookmarkStart w:id="29" w:name="presentations-conference-participation"/>
+    <w:bookmarkEnd w:id="29"/>
+    <w:bookmarkStart w:id="30" w:name="presentations-conference-participation"/>
     <w:p>
       <w:pPr>
         <w:pStyle w:val="Heading1"/>
@@ -816,7 +843,7 @@
           <w:iCs/>
           <w:i/>
         </w:rPr>
-        <w:t xml:space="preserve">Under review at AOM 2023 in Boston, MA</w:t>
+        <w:t xml:space="preserve">Accepted for AOM 2023 in Boston, MA</w:t>
       </w:r>
       <w:r>
         <w:t xml:space="preserve">.</w:t>
@@ -831,7 +858,7 @@
         <w:pStyle w:val="Compact"/>
       </w:pPr>
       <w:r>
-        <w:t xml:space="preserve">Barg, J., &amp; Zbaracki, M. J. (2023). Enforcing silence. Climate Change and the Discourse on Keystone XL.</w:t>
+        <w:t xml:space="preserve">Barg, J., &amp; Zbaracki, M. J. (2023). Text Data is Always Biased.</w:t>
       </w:r>
       <w:r>
         <w:t xml:space="preserve"> </w:t>
@@ -940,8 +967,8 @@
         <w:t xml:space="preserve">Barg, J. (2016, Aug 2). The Trends of Corporate Social Responsibility in China. Presented at the 3rd International Conference on CSR, Sustainability, Ethics and Governance, Cologne.</w:t>
       </w:r>
     </w:p>
-    <w:bookmarkEnd w:id="29"/>
-    <w:bookmarkStart w:id="30" w:name="service"/>
+    <w:bookmarkEnd w:id="30"/>
+    <w:bookmarkStart w:id="31" w:name="service"/>
     <w:p>
       <w:pPr>
         <w:pStyle w:val="Heading1"/>
@@ -1005,8 +1032,8 @@
         <w:t xml:space="preserve">Vice President of International Cooperation, Peking University Center for Green Economy. Co-organized six international conferences and participated in NGO consultation for COP 21 in Paris.</w:t>
       </w:r>
     </w:p>
-    <w:bookmarkEnd w:id="30"/>
-    <w:bookmarkStart w:id="32" w:name="teaching"/>
+    <w:bookmarkEnd w:id="31"/>
+    <w:bookmarkStart w:id="33" w:name="teaching"/>
     <w:p>
       <w:pPr>
         <w:pStyle w:val="Heading1"/>
@@ -1108,10 +1135,10 @@
       <w:r>
         <w:t xml:space="preserve"> </w:t>
       </w:r>
-      <w:hyperlink r:id="rId31">
+      <w:hyperlink r:id="rId32">
         <w:r>
           <w:rPr>
-            <w:rStyle w:val="Hyperlink"/>
+            <w:rStyle w:val="InternetLink"/>
           </w:rPr>
           <w:t xml:space="preserve">https://www.iveypublishing.ca/s/product/huawei-struggling-to-develop-a-more-sustainable-supply-network/01t5c00000CwpQE</w:t>
         </w:r>
@@ -1170,8 +1197,8 @@
         <w:t xml:space="preserve">. Created in Spring 2018 with Dr. Paul Beamish</w:t>
       </w:r>
     </w:p>
-    <w:bookmarkEnd w:id="32"/>
-    <w:bookmarkStart w:id="34" w:name="work-on-research-grants"/>
+    <w:bookmarkEnd w:id="33"/>
+    <w:bookmarkStart w:id="35" w:name="work-on-research-grants"/>
     <w:p>
       <w:pPr>
         <w:pStyle w:val="Heading1"/>
@@ -1193,6 +1220,7 @@
         <w:tblW w:type="pct" w:w="5000"/>
         <w:tblLook w:firstRow="0" w:lastRow="0" w:firstColumn="0" w:lastColumn="0" w:noHBand="0" w:noVBand="0" w:val="0000"/>
         <w:jc w:val="start"/>
+        <w:tblLayout w:type="fixed"/>
       </w:tblPr>
       <w:tblGrid>
         <w:gridCol w:w="5671"/>
@@ -1298,6 +1326,7 @@
         <w:tblW w:type="pct" w:w="5000"/>
         <w:tblLook w:firstRow="0" w:lastRow="0" w:firstColumn="0" w:lastColumn="0" w:noHBand="0" w:noVBand="0" w:val="0000"/>
         <w:jc w:val="start"/>
+        <w:tblLayout w:type="fixed"/>
       </w:tblPr>
       <w:tblGrid>
         <w:gridCol w:w="5671"/>
@@ -1398,6 +1427,7 @@
         <w:tblW w:type="pct" w:w="5000"/>
         <w:tblLook w:firstRow="0" w:lastRow="0" w:firstColumn="0" w:lastColumn="0" w:noHBand="0" w:noVBand="0" w:val="0000"/>
         <w:jc w:val="start"/>
+        <w:tblLayout w:type="fixed"/>
       </w:tblPr>
       <w:tblGrid>
         <w:gridCol w:w="5671"/>
@@ -1515,6 +1545,7 @@
         <w:tblW w:type="pct" w:w="5000"/>
         <w:tblLook w:firstRow="0" w:lastRow="0" w:firstColumn="0" w:lastColumn="0" w:noHBand="0" w:noVBand="0" w:val="0000"/>
         <w:jc w:val="start"/>
+        <w:tblLayout w:type="fixed"/>
       </w:tblPr>
       <w:tblGrid>
         <w:gridCol w:w="5671"/>
@@ -1639,6 +1670,7 @@
         <w:tblW w:type="pct" w:w="5000"/>
         <w:tblLook w:firstRow="0" w:lastRow="0" w:firstColumn="0" w:lastColumn="0" w:noHBand="0" w:noVBand="0" w:val="0000"/>
         <w:jc w:val="start"/>
+        <w:tblLayout w:type="fixed"/>
       </w:tblPr>
       <w:tblGrid>
         <w:gridCol w:w="5671"/>
@@ -1741,17 +1773,17 @@
           <w:numId w:val="1015"/>
         </w:numPr>
       </w:pPr>
-      <w:hyperlink r:id="rId33">
+      <w:hyperlink r:id="rId34">
         <w:r>
           <w:rPr>
-            <w:rStyle w:val="Hyperlink"/>
+            <w:rStyle w:val="InternetLink"/>
           </w:rPr>
           <w:t xml:space="preserve">https://www.jbarg.net/organic_vineyards</w:t>
         </w:r>
       </w:hyperlink>
     </w:p>
-    <w:bookmarkEnd w:id="34"/>
-    <w:bookmarkStart w:id="35" w:name="references"/>
+    <w:bookmarkEnd w:id="35"/>
+    <w:bookmarkStart w:id="36" w:name="references"/>
     <w:p>
       <w:pPr>
         <w:pStyle w:val="Heading1"/>
@@ -1773,6 +1805,7 @@
         <w:tblW w:type="pct" w:w="5000"/>
         <w:tblLook w:firstRow="0" w:lastRow="0" w:firstColumn="0" w:lastColumn="0" w:noHBand="0" w:noVBand="0" w:val="0000"/>
         <w:jc w:val="start"/>
+        <w:tblLayout w:type="fixed"/>
       </w:tblPr>
       <w:tblGrid>
         <w:gridCol w:w="5698"/>
@@ -2320,12 +2353,19 @@
         </w:tc>
       </w:tr>
     </w:tbl>
-    <w:bookmarkEnd w:id="35"/>
+    <w:bookmarkEnd w:id="36"/>
     <w:sectPr>
       <w:footerReference r:id="rId9" w:type="default"/>
+      <w:footnotePr>
+        <w:numFmt w:val="decimal"/>
+      </w:footnotePr>
+      <w:type w:val="nextPage"/>
       <w:pgSz w:h="15840" w:w="12240"/>
-      <w:pgMar w:bottom="1440" w:footer="720" w:gutter="0" w:header="720" w:left="1440" w:right="1440" w:top="1440"/>
-      <w:cols w:space="720"/>
+      <w:pgMar w:bottom="1440" w:footer="720" w:gutter="0" w:header="0" w:left="1440" w:right="1440" w:top="1440"/>
+      <w:pgNumType w:fmt="decimal"/>
+      <w:formProt w:val="false"/>
+      <w:textDirection w:val="lrTb"/>
+      <w:docGrid w:charSpace="0" w:linePitch="100" w:type="default"/>
     </w:sectPr>
   </w:body>
 </w:document>
@@ -2336,119 +2376,113 @@
 </file>
 
 <file path=word/footer1.xml><?xml version="1.0" encoding="utf-8"?>
-<w:ftr xmlns:wpc="http://schemas.microsoft.com/office/word/2010/wordprocessingCanvas" xmlns:cx="http://schemas.microsoft.com/office/drawing/2014/chartex" xmlns:cx1="http://schemas.microsoft.com/office/drawing/2015/9/8/chartex" xmlns:cx2="http://schemas.microsoft.com/office/drawing/2015/10/21/chartex" xmlns:cx3="http://schemas.microsoft.com/office/drawing/2016/5/9/chartex" xmlns:cx4="http://schemas.microsoft.com/office/drawing/2016/5/10/chartex" xmlns:cx5="http://schemas.microsoft.com/office/drawing/2016/5/11/chartex" xmlns:cx6="http://schemas.microsoft.com/office/drawing/2016/5/12/chartex" xmlns:cx7="http://schemas.microsoft.com/office/drawing/2016/5/13/chartex" xmlns:cx8="http://schemas.microsoft.com/office/drawing/2016/5/14/chartex" xmlns:mc="http://schemas.openxmlformats.org/markup-compatibility/2006" xmlns:aink="http://schemas.microsoft.com/office/drawing/2016/ink" xmlns:am3d="http://schemas.microsoft.com/office/drawing/2017/model3d" xmlns:o="urn:schemas-microsoft-com:office:office" xmlns:r="http://schemas.openxmlformats.org/officeDocument/2006/relationships" xmlns:m="http://schemas.openxmlformats.org/officeDocument/2006/math" xmlns:v="urn:schemas-microsoft-com:vml" xmlns:wp14="http://schemas.microsoft.com/office/word/2010/wordprocessingDrawing" xmlns:wp="http://schemas.openxmlformats.org/drawingml/2006/wordprocessingDrawing" xmlns:w10="urn:schemas-microsoft-com:office:word" xmlns:w="http://schemas.openxmlformats.org/wordprocessingml/2006/main" xmlns:w14="http://schemas.microsoft.com/office/word/2010/wordml" xmlns:w15="http://schemas.microsoft.com/office/word/2012/wordml" xmlns:w16cex="http://schemas.microsoft.com/office/word/2018/wordml/cex" xmlns:w16cid="http://schemas.microsoft.com/office/word/2016/wordml/cid" xmlns:w16="http://schemas.microsoft.com/office/word/2018/wordml" xmlns:w16sdtdh="http://schemas.microsoft.com/office/word/2020/wordml/sdtdatahash" xmlns:w16se="http://schemas.microsoft.com/office/word/2015/wordml/symex" xmlns:wpg="http://schemas.microsoft.com/office/word/2010/wordprocessingGroup" xmlns:wpi="http://schemas.microsoft.com/office/word/2010/wordprocessingInk" xmlns:wne="http://schemas.microsoft.com/office/word/2006/wordml" xmlns:wps="http://schemas.microsoft.com/office/word/2010/wordprocessingShape" mc:Ignorable="w14 w15 w16se w16cid w16 w16cex w16sdtdh wp14">
+<w:ftr xmlns:o="urn:schemas-microsoft-com:office:office" xmlns:r="http://schemas.openxmlformats.org/officeDocument/2006/relationships" xmlns:v="urn:schemas-microsoft-com:vml" xmlns:w="http://schemas.openxmlformats.org/wordprocessingml/2006/main" xmlns:w10="urn:schemas-microsoft-com:office:word" xmlns:wp="http://schemas.openxmlformats.org/drawingml/2006/wordprocessingDrawing" xmlns:wps="http://schemas.microsoft.com/office/word/2010/wordprocessingShape" xmlns:wpg="http://schemas.microsoft.com/office/word/2010/wordprocessingGroup" xmlns:mc="http://schemas.openxmlformats.org/markup-compatibility/2006" xmlns:wp14="http://schemas.microsoft.com/office/word/2010/wordprocessingDrawing" xmlns:w14="http://schemas.microsoft.com/office/word/2010/wordml" xmlns:w15="http://schemas.microsoft.com/office/word/2012/wordml" mc:Ignorable="w14 wp14 w15">
   <w:sdt>
     <w:sdtPr>
-      <w:id w:val="1982885276"/>
       <w:docPartObj>
         <w:docPartGallery w:val="Page Numbers (Bottom of Page)"/>
-        <w:docPartUnique/>
+        <w:docPartUnique w:val="true"/>
+        <w:docPartGallery w:val="Page Numbers (Top of Page)"/>
+        <w:docPartUnique w:val="true"/>
       </w:docPartObj>
+      <w:id w:val="148083297"/>
     </w:sdtPr>
-    <w:sdtEndPr/>
     <w:sdtContent>
-      <w:sdt>
-        <w:sdtPr>
-          <w:id w:val="-1769616900"/>
-          <w:docPartObj>
-            <w:docPartGallery w:val="Page Numbers (Top of Page)"/>
-            <w:docPartUnique/>
-          </w:docPartObj>
-        </w:sdtPr>
-        <w:sdtEndPr/>
-        <w:sdtContent>
-          <w:p>
-            <w:pPr>
-              <w:pStyle w:val="Footer"/>
-              <w:jc w:val="right"/>
-            </w:pPr>
-            <w:r>
-              <w:t xml:space="preserve">Page </w:t>
-            </w:r>
-            <w:r>
-              <w:rPr>
-                <w:b/>
-                <w:bCs/>
-              </w:rPr>
-              <w:fldChar w:fldCharType="begin"/>
-            </w:r>
-            <w:r>
-              <w:rPr>
-                <w:b/>
-                <w:bCs/>
-              </w:rPr>
-              <w:instrText xml:space="preserve"> PAGE </w:instrText>
-            </w:r>
-            <w:r>
-              <w:rPr>
-                <w:b/>
-                <w:bCs/>
-              </w:rPr>
-              <w:fldChar w:fldCharType="separate"/>
-            </w:r>
-            <w:r>
-              <w:rPr>
-                <w:b/>
-                <w:bCs/>
-                <w:noProof/>
-              </w:rPr>
-              <w:t>2</w:t>
-            </w:r>
-            <w:r>
-              <w:rPr>
-                <w:b/>
-                <w:bCs/>
-              </w:rPr>
-              <w:fldChar w:fldCharType="end"/>
-            </w:r>
-            <w:r>
-              <w:t xml:space="preserve"> of </w:t>
-            </w:r>
-            <w:r>
-              <w:rPr>
-                <w:b/>
-                <w:bCs/>
-              </w:rPr>
-              <w:fldChar w:fldCharType="begin"/>
-            </w:r>
-            <w:r>
-              <w:rPr>
-                <w:b/>
-                <w:bCs/>
-              </w:rPr>
-              <w:instrText xml:space="preserve"> NUMPAGES  </w:instrText>
-            </w:r>
-            <w:r>
-              <w:rPr>
-                <w:b/>
-                <w:bCs/>
-              </w:rPr>
-              <w:fldChar w:fldCharType="separate"/>
-            </w:r>
-            <w:r>
-              <w:rPr>
-                <w:b/>
-                <w:bCs/>
-                <w:noProof/>
-              </w:rPr>
-              <w:t>2</w:t>
-            </w:r>
-            <w:r>
-              <w:rPr>
-                <w:b/>
-                <w:bCs/>
-              </w:rPr>
-              <w:fldChar w:fldCharType="end"/>
-            </w:r>
-          </w:p>
-        </w:sdtContent>
-      </w:sdt>
+      <w:p>
+        <w:pPr>
+          <w:pStyle w:val="Footer"/>
+          <w:jc w:val="right"/>
+          <w:rPr/>
+        </w:pPr>
+        <w:r>
+          <w:rPr/>
+          <w:t xml:space="preserve">Page </w:t>
+        </w:r>
+        <w:r>
+          <w:rPr>
+            <w:b/>
+            <w:bCs/>
+          </w:rPr>
+          <w:fldChar w:fldCharType="begin"/>
+        </w:r>
+        <w:r>
+          <w:rPr>
+            <w:b/>
+            <w:bCs/>
+          </w:rPr>
+          <w:instrText xml:space="preserve"> PAGE </w:instrText>
+        </w:r>
+        <w:r>
+          <w:rPr>
+            <w:b/>
+            <w:bCs/>
+          </w:rPr>
+          <w:fldChar w:fldCharType="separate"/>
+        </w:r>
+        <w:r>
+          <w:rPr>
+            <w:b/>
+            <w:bCs/>
+          </w:rPr>
+          <w:t>2</w:t>
+        </w:r>
+        <w:r>
+          <w:rPr>
+            <w:b/>
+            <w:bCs/>
+          </w:rPr>
+          <w:fldChar w:fldCharType="end"/>
+        </w:r>
+        <w:r>
+          <w:rPr/>
+          <w:t xml:space="preserve"> of </w:t>
+        </w:r>
+        <w:r>
+          <w:rPr>
+            <w:b/>
+            <w:bCs/>
+          </w:rPr>
+          <w:fldChar w:fldCharType="begin"/>
+        </w:r>
+        <w:r>
+          <w:rPr>
+            <w:b/>
+            <w:bCs/>
+          </w:rPr>
+          <w:instrText xml:space="preserve"> NUMPAGES </w:instrText>
+        </w:r>
+        <w:r>
+          <w:rPr>
+            <w:b/>
+            <w:bCs/>
+          </w:rPr>
+          <w:fldChar w:fldCharType="separate"/>
+        </w:r>
+        <w:r>
+          <w:rPr>
+            <w:b/>
+            <w:bCs/>
+          </w:rPr>
+          <w:t>2</w:t>
+        </w:r>
+        <w:r>
+          <w:rPr>
+            <w:b/>
+            <w:bCs/>
+          </w:rPr>
+          <w:fldChar w:fldCharType="end"/>
+        </w:r>
+      </w:p>
     </w:sdtContent>
   </w:sdt>
   <w:p>
     <w:pPr>
       <w:pStyle w:val="Footer"/>
+      <w:rPr/>
     </w:pPr>
+    <w:r>
+      <w:rPr/>
+    </w:r>
   </w:p>
 </w:ftr>
 </file>
@@ -2473,296 +2507,7 @@
 </file>
 
 <file path=word/numbering.xml><?xml version="1.0" encoding="utf-8"?>
-<w:numbering xmlns:aink="http://schemas.microsoft.com/office/drawing/2016/ink" xmlns:am3d="http://schemas.microsoft.com/office/drawing/2017/model3d" xmlns:cx="http://schemas.microsoft.com/office/drawing/2014/chartex" xmlns:cx1="http://schemas.microsoft.com/office/drawing/2015/9/8/chartex" xmlns:cx2="http://schemas.microsoft.com/office/drawing/2015/10/21/chartex" xmlns:cx3="http://schemas.microsoft.com/office/drawing/2016/5/9/chartex" xmlns:cx4="http://schemas.microsoft.com/office/drawing/2016/5/10/chartex" xmlns:cx5="http://schemas.microsoft.com/office/drawing/2016/5/11/chartex" xmlns:cx6="http://schemas.microsoft.com/office/drawing/2016/5/12/chartex" xmlns:cx7="http://schemas.microsoft.com/office/drawing/2016/5/13/chartex" xmlns:cx8="http://schemas.microsoft.com/office/drawing/2016/5/14/chartex" xmlns:m="http://schemas.openxmlformats.org/officeDocument/2006/math" xmlns:mc="http://schemas.openxmlformats.org/markup-compatibility/2006" xmlns:o="urn:schemas-microsoft-com:office:office" xmlns:r="http://schemas.openxmlformats.org/officeDocument/2006/relationships" xmlns:v="urn:schemas-microsoft-com:vml" xmlns:w="http://schemas.openxmlformats.org/wordprocessingml/2006/main" xmlns:w10="urn:schemas-microsoft-com:office:word" xmlns:w14="http://schemas.microsoft.com/office/word/2010/wordml" xmlns:w15="http://schemas.microsoft.com/office/word/2012/wordml" xmlns:w16="http://schemas.microsoft.com/office/word/2018/wordml" xmlns:w16cex="http://schemas.microsoft.com/office/word/2018/wordml/cex" xmlns:w16cid="http://schemas.microsoft.com/office/word/2016/wordml/cid" xmlns:w16sdtdh="http://schemas.microsoft.com/office/word/2020/wordml/sdtdatahash" xmlns:w16se="http://schemas.microsoft.com/office/word/2015/wordml/symex" xmlns:wne="http://schemas.microsoft.com/office/word/2006/wordml" xmlns:wp="http://schemas.openxmlformats.org/drawingml/2006/wordprocessingDrawing" xmlns:wp14="http://schemas.microsoft.com/office/word/2010/wordprocessingDrawing" xmlns:wpc="http://schemas.microsoft.com/office/word/2010/wordprocessingCanvas" xmlns:wpg="http://schemas.microsoft.com/office/word/2010/wordprocessingGroup" xmlns:wpi="http://schemas.microsoft.com/office/word/2010/wordprocessingInk" xmlns:wps="http://schemas.microsoft.com/office/word/2010/wordprocessingShape" mc:Ignorable="w14 w15 w16se w16cid w16 w16cex w16sdtdh wp14">
-  <w:abstractNum w15:restartNumberingAfterBreak="0" w:abstractNumId="0">
-    <w:nsid w:val="FFFFFF7C"/>
-    <w:multiLevelType w:val="singleLevel"/>
-    <w:tmpl w:val="9556A392"/>
-    <w:lvl w:ilvl="0">
-      <w:start w:val="1"/>
-      <w:numFmt w:val="decimal"/>
-      <w:lvlText w:val="%1."/>
-      <w:lvlJc w:val="left"/>
-      <w:pPr>
-        <w:tabs>
-          <w:tab w:pos="1492" w:val="num"/>
-        </w:tabs>
-        <w:ind w:hanging="360" w:left="1492"/>
-      </w:pPr>
-    </w:lvl>
-  </w:abstractNum>
-  <w:abstractNum w15:restartNumberingAfterBreak="0" w:abstractNumId="1">
-    <w:nsid w:val="FFFFFF7D"/>
-    <w:multiLevelType w:val="singleLevel"/>
-    <w:tmpl w:val="D5E2D6D8"/>
-    <w:lvl w:ilvl="0">
-      <w:start w:val="1"/>
-      <w:numFmt w:val="decimal"/>
-      <w:lvlText w:val="%1."/>
-      <w:lvlJc w:val="left"/>
-      <w:pPr>
-        <w:tabs>
-          <w:tab w:pos="1209" w:val="num"/>
-        </w:tabs>
-        <w:ind w:hanging="360" w:left="1209"/>
-      </w:pPr>
-    </w:lvl>
-  </w:abstractNum>
-  <w:abstractNum w15:restartNumberingAfterBreak="0" w:abstractNumId="2">
-    <w:nsid w:val="FFFFFF7E"/>
-    <w:multiLevelType w:val="singleLevel"/>
-    <w:tmpl w:val="141609FC"/>
-    <w:lvl w:ilvl="0">
-      <w:start w:val="1"/>
-      <w:numFmt w:val="decimal"/>
-      <w:lvlText w:val="%1."/>
-      <w:lvlJc w:val="left"/>
-      <w:pPr>
-        <w:tabs>
-          <w:tab w:pos="926" w:val="num"/>
-        </w:tabs>
-        <w:ind w:hanging="360" w:left="926"/>
-      </w:pPr>
-    </w:lvl>
-  </w:abstractNum>
-  <w:abstractNum w15:restartNumberingAfterBreak="0" w:abstractNumId="3">
-    <w:nsid w:val="FFFFFF7F"/>
-    <w:multiLevelType w:val="singleLevel"/>
-    <w:tmpl w:val="EDC8DA9C"/>
-    <w:lvl w:ilvl="0">
-      <w:start w:val="1"/>
-      <w:numFmt w:val="decimal"/>
-      <w:lvlText w:val="%1."/>
-      <w:lvlJc w:val="left"/>
-      <w:pPr>
-        <w:tabs>
-          <w:tab w:pos="643" w:val="num"/>
-        </w:tabs>
-        <w:ind w:hanging="360" w:left="643"/>
-      </w:pPr>
-    </w:lvl>
-  </w:abstractNum>
-  <w:abstractNum w15:restartNumberingAfterBreak="0" w:abstractNumId="4">
-    <w:nsid w:val="FFFFFF80"/>
-    <w:multiLevelType w:val="singleLevel"/>
-    <w:tmpl w:val="2C6EF764"/>
-    <w:lvl w:ilvl="0">
-      <w:start w:val="1"/>
-      <w:numFmt w:val="bullet"/>
-      <w:lvlText w:val=""/>
-      <w:lvlJc w:val="left"/>
-      <w:pPr>
-        <w:tabs>
-          <w:tab w:pos="1492" w:val="num"/>
-        </w:tabs>
-        <w:ind w:hanging="360" w:left="1492"/>
-      </w:pPr>
-      <w:rPr>
-        <w:rFonts w:ascii="Symbol" w:hAnsi="Symbol" w:hint="default"/>
-      </w:rPr>
-    </w:lvl>
-  </w:abstractNum>
-  <w:abstractNum w15:restartNumberingAfterBreak="0" w:abstractNumId="5">
-    <w:nsid w:val="FFFFFF81"/>
-    <w:multiLevelType w:val="singleLevel"/>
-    <w:tmpl w:val="4432BE2C"/>
-    <w:lvl w:ilvl="0">
-      <w:start w:val="1"/>
-      <w:numFmt w:val="bullet"/>
-      <w:lvlText w:val=""/>
-      <w:lvlJc w:val="left"/>
-      <w:pPr>
-        <w:tabs>
-          <w:tab w:pos="1209" w:val="num"/>
-        </w:tabs>
-        <w:ind w:hanging="360" w:left="1209"/>
-      </w:pPr>
-      <w:rPr>
-        <w:rFonts w:ascii="Symbol" w:hAnsi="Symbol" w:hint="default"/>
-      </w:rPr>
-    </w:lvl>
-  </w:abstractNum>
-  <w:abstractNum w15:restartNumberingAfterBreak="0" w:abstractNumId="6">
-    <w:nsid w:val="FFFFFF82"/>
-    <w:multiLevelType w:val="singleLevel"/>
-    <w:tmpl w:val="B4CA3298"/>
-    <w:lvl w:ilvl="0">
-      <w:start w:val="1"/>
-      <w:numFmt w:val="bullet"/>
-      <w:lvlText w:val=""/>
-      <w:lvlJc w:val="left"/>
-      <w:pPr>
-        <w:tabs>
-          <w:tab w:pos="926" w:val="num"/>
-        </w:tabs>
-        <w:ind w:hanging="360" w:left="926"/>
-      </w:pPr>
-      <w:rPr>
-        <w:rFonts w:ascii="Symbol" w:hAnsi="Symbol" w:hint="default"/>
-      </w:rPr>
-    </w:lvl>
-  </w:abstractNum>
-  <w:abstractNum w15:restartNumberingAfterBreak="0" w:abstractNumId="7">
-    <w:nsid w:val="FFFFFF83"/>
-    <w:multiLevelType w:val="singleLevel"/>
-    <w:tmpl w:val="30360100"/>
-    <w:lvl w:ilvl="0">
-      <w:start w:val="1"/>
-      <w:numFmt w:val="bullet"/>
-      <w:lvlText w:val=""/>
-      <w:lvlJc w:val="left"/>
-      <w:pPr>
-        <w:tabs>
-          <w:tab w:pos="643" w:val="num"/>
-        </w:tabs>
-        <w:ind w:hanging="360" w:left="643"/>
-      </w:pPr>
-      <w:rPr>
-        <w:rFonts w:ascii="Symbol" w:hAnsi="Symbol" w:hint="default"/>
-      </w:rPr>
-    </w:lvl>
-  </w:abstractNum>
-  <w:abstractNum w15:restartNumberingAfterBreak="0" w:abstractNumId="8">
-    <w:nsid w:val="FFFFFF88"/>
-    <w:multiLevelType w:val="singleLevel"/>
-    <w:tmpl w:val="7FD0E4C4"/>
-    <w:lvl w:ilvl="0">
-      <w:start w:val="1"/>
-      <w:numFmt w:val="decimal"/>
-      <w:lvlText w:val="%1."/>
-      <w:lvlJc w:val="left"/>
-      <w:pPr>
-        <w:tabs>
-          <w:tab w:pos="360" w:val="num"/>
-        </w:tabs>
-        <w:ind w:hanging="360" w:left="360"/>
-      </w:pPr>
-    </w:lvl>
-  </w:abstractNum>
-  <w:abstractNum w15:restartNumberingAfterBreak="0" w:abstractNumId="9">
-    <w:nsid w:val="FFFFFF89"/>
-    <w:multiLevelType w:val="singleLevel"/>
-    <w:tmpl w:val="D1DEF218"/>
-    <w:lvl w:ilvl="0">
-      <w:start w:val="1"/>
-      <w:numFmt w:val="bullet"/>
-      <w:lvlText w:val=""/>
-      <w:lvlJc w:val="left"/>
-      <w:pPr>
-        <w:tabs>
-          <w:tab w:pos="360" w:val="num"/>
-        </w:tabs>
-        <w:ind w:hanging="360" w:left="360"/>
-      </w:pPr>
-      <w:rPr>
-        <w:rFonts w:ascii="Symbol" w:hAnsi="Symbol" w:hint="default"/>
-      </w:rPr>
-    </w:lvl>
-  </w:abstractNum>
-  <w:abstractNum w15:restartNumberingAfterBreak="0" w:abstractNumId="10">
-    <w:nsid w:val="170CD2DE"/>
-    <w:multiLevelType w:val="multilevel"/>
-    <w:tmpl w:val="85B4C08A"/>
-    <w:lvl w:ilvl="0">
-      <w:numFmt w:val="bullet"/>
-      <w:lvlText w:val=" "/>
-      <w:lvlJc w:val="left"/>
-      <w:pPr>
-        <w:tabs>
-          <w:tab w:pos="0" w:val="num"/>
-        </w:tabs>
-        <w:ind w:hanging="480" w:left="480"/>
-      </w:pPr>
-    </w:lvl>
-    <w:lvl w:ilvl="1">
-      <w:numFmt w:val="bullet"/>
-      <w:lvlText w:val=" "/>
-      <w:lvlJc w:val="left"/>
-      <w:pPr>
-        <w:tabs>
-          <w:tab w:pos="720" w:val="num"/>
-        </w:tabs>
-        <w:ind w:hanging="480" w:left="1200"/>
-      </w:pPr>
-    </w:lvl>
-    <w:lvl w:ilvl="2">
-      <w:numFmt w:val="bullet"/>
-      <w:lvlText w:val=" "/>
-      <w:lvlJc w:val="left"/>
-      <w:pPr>
-        <w:tabs>
-          <w:tab w:pos="1440" w:val="num"/>
-        </w:tabs>
-        <w:ind w:hanging="480" w:left="1920"/>
-      </w:pPr>
-    </w:lvl>
-    <w:lvl w:ilvl="3">
-      <w:numFmt w:val="bullet"/>
-      <w:lvlText w:val=" "/>
-      <w:lvlJc w:val="left"/>
-      <w:pPr>
-        <w:tabs>
-          <w:tab w:pos="2160" w:val="num"/>
-        </w:tabs>
-        <w:ind w:hanging="480" w:left="2640"/>
-      </w:pPr>
-    </w:lvl>
-    <w:lvl w:ilvl="4">
-      <w:numFmt w:val="bullet"/>
-      <w:lvlText w:val=" "/>
-      <w:lvlJc w:val="left"/>
-      <w:pPr>
-        <w:tabs>
-          <w:tab w:pos="2880" w:val="num"/>
-        </w:tabs>
-        <w:ind w:hanging="480" w:left="3360"/>
-      </w:pPr>
-    </w:lvl>
-    <w:lvl w:ilvl="5">
-      <w:numFmt w:val="bullet"/>
-      <w:lvlText w:val=" "/>
-      <w:lvlJc w:val="left"/>
-      <w:pPr>
-        <w:tabs>
-          <w:tab w:pos="3600" w:val="num"/>
-        </w:tabs>
-        <w:ind w:hanging="480" w:left="4080"/>
-      </w:pPr>
-    </w:lvl>
-    <w:lvl w:ilvl="6">
-      <w:numFmt w:val="bullet"/>
-      <w:lvlText w:val=" "/>
-      <w:lvlJc w:val="left"/>
-      <w:pPr>
-        <w:tabs>
-          <w:tab w:pos="4320" w:val="num"/>
-        </w:tabs>
-        <w:ind w:hanging="480" w:left="4800"/>
-      </w:pPr>
-    </w:lvl>
-    <w:lvl w:ilvl="7">
-      <w:numFmt w:val="bullet"/>
-      <w:lvlText w:val=" "/>
-      <w:lvlJc w:val="left"/>
-      <w:pPr>
-        <w:tabs>
-          <w:tab w:pos="5040" w:val="num"/>
-        </w:tabs>
-        <w:ind w:hanging="480" w:left="5520"/>
-      </w:pPr>
-    </w:lvl>
-    <w:lvl w:ilvl="8">
-      <w:numFmt w:val="bullet"/>
-      <w:lvlText w:val=" "/>
-      <w:lvlJc w:val="left"/>
-      <w:pPr>
-        <w:tabs>
-          <w:tab w:pos="5760" w:val="num"/>
-        </w:tabs>
-        <w:ind w:hanging="480" w:left="6240"/>
-      </w:pPr>
-    </w:lvl>
-  </w:abstractNum>
+<w:numbering xmlns:w="http://schemas.openxmlformats.org/wordprocessingml/2006/main">
   <w:abstractNum w:abstractNumId="990">
     <w:nsid w:val="A990"/>
     <w:multiLevelType w:val="multilevel"/>
@@ -2915,39 +2660,6 @@
       </w:pPr>
     </w:lvl>
   </w:abstractNum>
-  <w:num w:numId="1">
-    <w:abstractNumId w:val="10"/>
-  </w:num>
-  <w:num w:numId="2">
-    <w:abstractNumId w:val="9"/>
-  </w:num>
-  <w:num w:numId="3">
-    <w:abstractNumId w:val="7"/>
-  </w:num>
-  <w:num w:numId="4">
-    <w:abstractNumId w:val="6"/>
-  </w:num>
-  <w:num w:numId="5">
-    <w:abstractNumId w:val="5"/>
-  </w:num>
-  <w:num w:numId="6">
-    <w:abstractNumId w:val="4"/>
-  </w:num>
-  <w:num w:numId="7">
-    <w:abstractNumId w:val="8"/>
-  </w:num>
-  <w:num w:numId="8">
-    <w:abstractNumId w:val="3"/>
-  </w:num>
-  <w:num w:numId="9">
-    <w:abstractNumId w:val="2"/>
-  </w:num>
-  <w:num w:numId="10">
-    <w:abstractNumId w:val="1"/>
-  </w:num>
-  <w:num w:numId="11">
-    <w:abstractNumId w:val="0"/>
-  </w:num>
   <w:num w:numId="1000">
     <w:abstractNumId w:val="990"/>
   </w:num>
@@ -3000,11 +2712,11 @@
 </file>
 
 <file path=word/styles.xml><?xml version="1.0" encoding="utf-8"?>
-<w:styles xmlns:mc="http://schemas.openxmlformats.org/markup-compatibility/2006" xmlns:r="http://schemas.openxmlformats.org/officeDocument/2006/relationships" xmlns:w="http://schemas.openxmlformats.org/wordprocessingml/2006/main" xmlns:w14="http://schemas.microsoft.com/office/word/2010/wordml" xmlns:w15="http://schemas.microsoft.com/office/word/2012/wordml" xmlns:w16="http://schemas.microsoft.com/office/word/2018/wordml" xmlns:w16cex="http://schemas.microsoft.com/office/word/2018/wordml/cex" xmlns:w16cid="http://schemas.microsoft.com/office/word/2016/wordml/cid" xmlns:w16sdtdh="http://schemas.microsoft.com/office/word/2020/wordml/sdtdatahash" xmlns:w16se="http://schemas.microsoft.com/office/word/2015/wordml/symex" mc:Ignorable="w14 w15 w16se w16cid w16 w16cex w16sdtdh">
+<w:styles xmlns:mc="http://schemas.openxmlformats.org/markup-compatibility/2006" xmlns:w="http://schemas.openxmlformats.org/wordprocessingml/2006/main" xmlns:w14="http://schemas.microsoft.com/office/word/2010/wordml" mc:Ignorable="w14">
   <w:docDefaults>
     <w:rPrDefault>
       <w:rPr>
-        <w:rFonts w:asciiTheme="minorHAnsi" w:cstheme="minorBidi" w:eastAsiaTheme="minorHAnsi" w:hAnsiTheme="minorHAnsi"/>
+        <w:rFonts w:ascii="Cambria" w:asciiTheme="minorHAnsi" w:cs="" w:cstheme="minorBidi" w:eastAsia="Cambria" w:eastAsiaTheme="minorHAnsi" w:hAnsi="Cambria" w:hAnsiTheme="minorHAnsi"/>
         <w:sz w:val="24"/>
         <w:szCs w:val="24"/>
         <w:lang w:bidi="ar-SA" w:eastAsia="en-US" w:val="en-US"/>
@@ -3012,7 +2724,7 @@
     </w:rPrDefault>
     <w:pPrDefault>
       <w:pPr>
-        <w:spacing w:after="200"/>
+        <w:suppressAutoHyphens w:val="true"/>
       </w:pPr>
     </w:pPrDefault>
   </w:docDefaults>
@@ -3357,48 +3069,61 @@
   <w:style w:default="1" w:styleId="Normal" w:type="paragraph">
     <w:name w:val="Normal"/>
     <w:qFormat/>
-    <w:rsid w:val="002F7521"/>
+    <w:rsid w:val="002f7521"/>
     <w:pPr>
-      <w:spacing w:after="0"/>
+      <w:widowControl/>
+      <w:bidi w:val="0"/>
+      <w:spacing w:after="0" w:before="0"/>
       <w:contextualSpacing/>
+      <w:jc w:val="left"/>
     </w:pPr>
+    <w:rPr>
+      <w:rFonts w:ascii="Cambria" w:asciiTheme="minorHAnsi" w:cs="" w:cstheme="minorBidi" w:eastAsia="Cambria" w:eastAsiaTheme="minorHAnsi" w:hAnsi="Cambria" w:hAnsiTheme="minorHAnsi"/>
+      <w:color w:val="auto"/>
+      <w:kern w:val="0"/>
+      <w:sz w:val="24"/>
+      <w:szCs w:val="24"/>
+      <w:lang w:bidi="ar-SA" w:eastAsia="en-US" w:val="en-US"/>
+    </w:rPr>
   </w:style>
   <w:style w:styleId="Heading1" w:type="paragraph">
-    <w:name w:val="heading 1"/>
+    <w:name w:val="Heading 1"/>
     <w:basedOn w:val="Normal"/>
-    <w:next w:val="BodyText"/>
+    <w:next w:val="TextBody"/>
     <w:uiPriority w:val="9"/>
     <w:qFormat/>
-    <w:rsid w:val="00EA04EC"/>
+    <w:rsid w:val="00ea04ec"/>
     <w:pPr>
-      <w:keepNext/>
+      <w:keepNext w:val="true"/>
       <w:keepLines/>
-      <w:spacing w:before="480"/>
+      <w:spacing w:after="0" w:before="480"/>
+      <w:contextualSpacing/>
       <w:outlineLvl w:val="0"/>
     </w:pPr>
     <w:rPr>
-      <w:rFonts w:ascii="Times New Roman" w:cs="Times New Roman" w:eastAsiaTheme="majorEastAsia" w:hAnsi="Times New Roman"/>
+      <w:rFonts w:ascii="Times New Roman" w:cs="Times New Roman" w:eastAsia="" w:eastAsiaTheme="majorEastAsia" w:hAnsi="Times New Roman"/>
       <w:smallCaps/>
       <w:sz w:val="28"/>
       <w:szCs w:val="28"/>
     </w:rPr>
   </w:style>
   <w:style w:styleId="Heading2" w:type="paragraph">
-    <w:name w:val="heading 2"/>
+    <w:name w:val="Heading 2"/>
     <w:basedOn w:val="Normal"/>
-    <w:next w:val="BodyText"/>
+    <w:next w:val="TextBody"/>
     <w:uiPriority w:val="9"/>
     <w:unhideWhenUsed/>
     <w:qFormat/>
-    <w:rsid w:val="004D6DBB"/>
+    <w:rsid w:val="004d6dbb"/>
     <w:pPr>
-      <w:keepNext/>
+      <w:keepNext w:val="true"/>
       <w:keepLines/>
-      <w:spacing w:before="480" w:line="480" w:lineRule="auto"/>
+      <w:spacing w:after="0" w:before="480" w:line="480" w:lineRule="auto"/>
+      <w:contextualSpacing/>
       <w:outlineLvl w:val="1"/>
     </w:pPr>
     <w:rPr>
-      <w:rFonts w:ascii="Arial" w:cs="Arial" w:eastAsiaTheme="majorEastAsia" w:hAnsi="Arial"/>
+      <w:rFonts w:ascii="Arial" w:cs="Arial" w:eastAsia="" w:eastAsiaTheme="majorEastAsia" w:hAnsi="Arial"/>
       <w:b/>
       <w:bCs/>
       <w:i/>
@@ -3406,140 +3131,147 @@
     </w:rPr>
   </w:style>
   <w:style w:styleId="Heading3" w:type="paragraph">
-    <w:name w:val="heading 3"/>
+    <w:name w:val="Heading 3"/>
     <w:basedOn w:val="Normal"/>
-    <w:next w:val="BodyText"/>
+    <w:next w:val="TextBody"/>
     <w:uiPriority w:val="9"/>
     <w:unhideWhenUsed/>
     <w:qFormat/>
-    <w:rsid w:val="004D6DBB"/>
+    <w:rsid w:val="004d6dbb"/>
     <w:pPr>
-      <w:keepNext/>
+      <w:keepNext w:val="true"/>
       <w:keepLines/>
-      <w:spacing w:before="480" w:line="480" w:lineRule="auto"/>
+      <w:spacing w:after="0" w:before="480" w:line="480" w:lineRule="auto"/>
+      <w:contextualSpacing/>
       <w:outlineLvl w:val="2"/>
     </w:pPr>
     <w:rPr>
-      <w:rFonts w:ascii="Arial" w:cs="Arial" w:eastAsiaTheme="majorEastAsia" w:hAnsi="Arial"/>
+      <w:rFonts w:ascii="Arial" w:cs="Arial" w:eastAsia="" w:eastAsiaTheme="majorEastAsia" w:hAnsi="Arial"/>
       <w:i/>
       <w:iCs/>
     </w:rPr>
   </w:style>
   <w:style w:styleId="Heading4" w:type="paragraph">
-    <w:name w:val="heading 4"/>
+    <w:name w:val="Heading 4"/>
     <w:basedOn w:val="Normal"/>
-    <w:next w:val="BodyText"/>
+    <w:next w:val="TextBody"/>
     <w:uiPriority w:val="9"/>
     <w:unhideWhenUsed/>
     <w:qFormat/>
-    <w:rsid w:val="004D6DBB"/>
+    <w:rsid w:val="004d6dbb"/>
     <w:pPr>
-      <w:keepNext/>
+      <w:keepNext w:val="true"/>
       <w:keepLines/>
-      <w:spacing w:before="480" w:line="480" w:lineRule="auto"/>
+      <w:spacing w:after="0" w:before="480" w:line="480" w:lineRule="auto"/>
+      <w:contextualSpacing/>
       <w:outlineLvl w:val="3"/>
     </w:pPr>
     <w:rPr>
-      <w:rFonts w:ascii="Arial" w:cs="Arial" w:eastAsiaTheme="majorEastAsia" w:hAnsi="Arial"/>
+      <w:rFonts w:ascii="Arial" w:cs="Arial" w:eastAsia="" w:eastAsiaTheme="majorEastAsia" w:hAnsi="Arial"/>
       <w:bCs/>
       <w:iCs/>
     </w:rPr>
   </w:style>
   <w:style w:styleId="Heading5" w:type="paragraph">
-    <w:name w:val="heading 5"/>
+    <w:name w:val="Heading 5"/>
     <w:basedOn w:val="Normal"/>
-    <w:next w:val="BodyText"/>
+    <w:next w:val="TextBody"/>
     <w:uiPriority w:val="9"/>
     <w:unhideWhenUsed/>
     <w:qFormat/>
-    <w:rsid w:val="004D6DBB"/>
+    <w:rsid w:val="004d6dbb"/>
     <w:pPr>
-      <w:keepNext/>
+      <w:keepNext w:val="true"/>
       <w:keepLines/>
-      <w:spacing w:before="200"/>
+      <w:spacing w:after="0" w:before="200"/>
+      <w:contextualSpacing/>
       <w:jc w:val="center"/>
       <w:outlineLvl w:val="4"/>
     </w:pPr>
     <w:rPr>
-      <w:rFonts w:ascii="Times New Roman" w:cs="Times New Roman" w:eastAsiaTheme="majorEastAsia" w:hAnsi="Times New Roman"/>
+      <w:rFonts w:ascii="Times New Roman" w:cs="Times New Roman" w:eastAsia="" w:eastAsiaTheme="majorEastAsia" w:hAnsi="Times New Roman"/>
       <w:b/>
       <w:bCs/>
       <w:iCs/>
     </w:rPr>
   </w:style>
   <w:style w:styleId="Heading6" w:type="paragraph">
-    <w:name w:val="heading 6"/>
+    <w:name w:val="Heading 6"/>
     <w:basedOn w:val="Normal"/>
-    <w:next w:val="BodyText"/>
+    <w:next w:val="TextBody"/>
     <w:uiPriority w:val="9"/>
     <w:unhideWhenUsed/>
     <w:qFormat/>
-    <w:rsid w:val="004D6DBB"/>
+    <w:rsid w:val="004d6dbb"/>
     <w:pPr>
-      <w:keepNext/>
+      <w:keepNext w:val="true"/>
       <w:keepLines/>
-      <w:spacing w:before="200"/>
+      <w:spacing w:after="0" w:before="200"/>
+      <w:contextualSpacing/>
       <w:outlineLvl w:val="5"/>
     </w:pPr>
     <w:rPr>
-      <w:rFonts w:asciiTheme="majorHAnsi" w:cstheme="majorBidi" w:eastAsiaTheme="majorEastAsia" w:hAnsiTheme="majorHAnsi"/>
+      <w:rFonts w:ascii="Calibri" w:asciiTheme="majorHAnsi" w:cs="" w:cstheme="majorBidi" w:eastAsia="" w:eastAsiaTheme="majorEastAsia" w:hAnsi="Calibri" w:hAnsiTheme="majorHAnsi"/>
       <w:color w:themeColor="accent1" w:val="4F81BD"/>
     </w:rPr>
   </w:style>
   <w:style w:styleId="Heading7" w:type="paragraph">
-    <w:name w:val="heading 7"/>
+    <w:name w:val="Heading 7"/>
     <w:basedOn w:val="Normal"/>
-    <w:next w:val="BodyText"/>
+    <w:next w:val="TextBody"/>
     <w:uiPriority w:val="9"/>
     <w:unhideWhenUsed/>
     <w:qFormat/>
-    <w:rsid w:val="004D6DBB"/>
+    <w:rsid w:val="004d6dbb"/>
     <w:pPr>
-      <w:keepNext/>
+      <w:keepNext w:val="true"/>
       <w:keepLines/>
-      <w:spacing w:before="200"/>
+      <w:spacing w:after="0" w:before="200"/>
+      <w:contextualSpacing/>
       <w:outlineLvl w:val="6"/>
     </w:pPr>
     <w:rPr>
-      <w:rFonts w:asciiTheme="majorHAnsi" w:cstheme="majorBidi" w:eastAsiaTheme="majorEastAsia" w:hAnsiTheme="majorHAnsi"/>
+      <w:rFonts w:ascii="Calibri" w:asciiTheme="majorHAnsi" w:cs="" w:cstheme="majorBidi" w:eastAsia="" w:eastAsiaTheme="majorEastAsia" w:hAnsi="Calibri" w:hAnsiTheme="majorHAnsi"/>
       <w:color w:themeColor="accent1" w:val="4F81BD"/>
     </w:rPr>
   </w:style>
   <w:style w:styleId="Heading8" w:type="paragraph">
-    <w:name w:val="heading 8"/>
+    <w:name w:val="Heading 8"/>
     <w:basedOn w:val="Normal"/>
-    <w:next w:val="BodyText"/>
+    <w:next w:val="TextBody"/>
     <w:uiPriority w:val="9"/>
     <w:unhideWhenUsed/>
     <w:qFormat/>
-    <w:rsid w:val="004D6DBB"/>
+    <w:rsid w:val="004d6dbb"/>
     <w:pPr>
-      <w:keepNext/>
+      <w:keepNext w:val="true"/>
       <w:keepLines/>
-      <w:spacing w:before="200"/>
+      <w:spacing w:after="0" w:before="200"/>
+      <w:contextualSpacing/>
       <w:outlineLvl w:val="7"/>
     </w:pPr>
     <w:rPr>
-      <w:rFonts w:asciiTheme="majorHAnsi" w:cstheme="majorBidi" w:eastAsiaTheme="majorEastAsia" w:hAnsiTheme="majorHAnsi"/>
+      <w:rFonts w:ascii="Calibri" w:asciiTheme="majorHAnsi" w:cs="" w:cstheme="majorBidi" w:eastAsia="" w:eastAsiaTheme="majorEastAsia" w:hAnsi="Calibri" w:hAnsiTheme="majorHAnsi"/>
       <w:color w:themeColor="accent1" w:val="4F81BD"/>
     </w:rPr>
   </w:style>
   <w:style w:styleId="Heading9" w:type="paragraph">
-    <w:name w:val="heading 9"/>
+    <w:name w:val="Heading 9"/>
     <w:basedOn w:val="Normal"/>
-    <w:next w:val="BodyText"/>
+    <w:next w:val="TextBody"/>
     <w:uiPriority w:val="9"/>
     <w:unhideWhenUsed/>
     <w:qFormat/>
-    <w:rsid w:val="004D6DBB"/>
+    <w:rsid w:val="004d6dbb"/>
     <w:pPr>
-      <w:keepNext/>
+      <w:keepNext w:val="true"/>
       <w:keepLines/>
-      <w:spacing w:before="200"/>
+      <w:spacing w:after="0" w:before="200"/>
+      <w:contextualSpacing/>
       <w:outlineLvl w:val="8"/>
     </w:pPr>
     <w:rPr>
-      <w:rFonts w:asciiTheme="majorHAnsi" w:cstheme="majorBidi" w:eastAsiaTheme="majorEastAsia" w:hAnsiTheme="majorHAnsi"/>
+      <w:rFonts w:ascii="Calibri" w:asciiTheme="majorHAnsi" w:cs="" w:cstheme="majorBidi" w:eastAsia="" w:eastAsiaTheme="majorEastAsia" w:hAnsi="Calibri" w:hAnsiTheme="majorHAnsi"/>
       <w:color w:themeColor="accent1" w:val="4F81BD"/>
     </w:rPr>
   </w:style>
@@ -3547,6 +3279,488 @@
     <w:name w:val="Default Paragraph Font"/>
     <w:uiPriority w:val="1"/>
     <w:unhideWhenUsed/>
+    <w:qFormat/>
+    <w:rPr/>
+  </w:style>
+  <w:style w:customStyle="1" w:styleId="CaptionChar" w:type="character">
+    <w:name w:val="Caption Char"/>
+    <w:basedOn w:val="DefaultParagraphFont"/>
+    <w:link w:val="Caption1"/>
+    <w:qFormat/>
+    <w:rsid w:val="004d6dbb"/>
+    <w:rPr>
+      <w:i/>
+    </w:rPr>
+  </w:style>
+  <w:style w:customStyle="1" w:styleId="VerbatimChar" w:type="character">
+    <w:name w:val="Verbatim Char"/>
+    <w:basedOn w:val="CaptionChar"/>
+    <w:qFormat/>
+    <w:rsid w:val="004d6dbb"/>
+    <w:rPr>
+      <w:rFonts w:ascii="Consolas" w:hAnsi="Consolas"/>
+      <w:i w:val="false"/>
+      <w:sz w:val="22"/>
+    </w:rPr>
+  </w:style>
+  <w:style w:customStyle="1" w:styleId="SectionNumber" w:type="character">
+    <w:name w:val="Section Number"/>
+    <w:basedOn w:val="CaptionChar"/>
+    <w:qFormat/>
+    <w:rsid w:val="004d6dbb"/>
+    <w:rPr>
+      <w:i w:val="false"/>
+    </w:rPr>
+  </w:style>
+  <w:style w:styleId="FootnoteCharacters" w:type="character">
+    <w:name w:val="Footnote Characters"/>
+    <w:basedOn w:val="CaptionChar"/>
+    <w:qFormat/>
+    <w:rsid w:val="004d6dbb"/>
+    <w:rPr>
+      <w:i w:val="false"/>
+      <w:vertAlign w:val="superscript"/>
+    </w:rPr>
+  </w:style>
+  <w:style w:styleId="FootnoteAnchor" w:type="character">
+    <w:name w:val="Footnote Reference"/>
+    <w:rPr>
+      <w:i w:val="false"/>
+      <w:vertAlign w:val="superscript"/>
+    </w:rPr>
+  </w:style>
+  <w:style w:styleId="InternetLink" w:type="character">
+    <w:name w:val="Hyperlink"/>
+    <w:basedOn w:val="CaptionChar"/>
+    <w:rsid w:val="004d6dbb"/>
+    <w:rPr>
+      <w:i w:val="false"/>
+      <w:color w:themeColor="accent1" w:val="4F81BD"/>
+    </w:rPr>
+  </w:style>
+  <w:style w:customStyle="1" w:styleId="BodyTextChar" w:type="character">
+    <w:name w:val="Body Text Char"/>
+    <w:basedOn w:val="DefaultParagraphFont"/>
+    <w:qFormat/>
+    <w:rsid w:val="00a20e0b"/>
+    <w:rPr>
+      <w:rFonts w:ascii="Times New Roman" w:cs="Times New Roman" w:hAnsi="Times New Roman"/>
+    </w:rPr>
+  </w:style>
+  <w:style w:customStyle="1" w:styleId="HeaderChar" w:type="character">
+    <w:name w:val="Header Char"/>
+    <w:basedOn w:val="DefaultParagraphFont"/>
+    <w:link w:val="Header"/>
+    <w:qFormat/>
+    <w:rsid w:val="00da141e"/>
+    <w:rPr/>
+  </w:style>
+  <w:style w:customStyle="1" w:styleId="FooterChar" w:type="character">
+    <w:name w:val="Footer Char"/>
+    <w:basedOn w:val="DefaultParagraphFont"/>
+    <w:link w:val="Footer"/>
+    <w:uiPriority w:val="99"/>
+    <w:qFormat/>
+    <w:rsid w:val="00da141e"/>
+    <w:rPr/>
+  </w:style>
+  <w:style w:styleId="EndnoteAnchor" w:type="character">
+    <w:name w:val="Endnote Reference"/>
+    <w:rPr>
+      <w:vertAlign w:val="superscript"/>
+    </w:rPr>
+  </w:style>
+  <w:style w:styleId="EndnoteCharacters" w:type="character">
+    <w:name w:val="Endnote Characters"/>
+    <w:qFormat/>
+    <w:rPr/>
+  </w:style>
+  <w:style w:styleId="Heading" w:type="paragraph">
+    <w:name w:val="Heading"/>
+    <w:basedOn w:val="Normal"/>
+    <w:next w:val="TextBody"/>
+    <w:qFormat/>
+    <w:pPr>
+      <w:keepNext w:val="true"/>
+      <w:spacing w:after="120" w:before="240"/>
+      <w:contextualSpacing w:val="false"/>
+    </w:pPr>
+    <w:rPr>
+      <w:rFonts w:ascii="Liberation Sans" w:cs="Lohit Devanagari" w:eastAsia="Noto Sans CJK SC" w:hAnsi="Liberation Sans"/>
+      <w:sz w:val="28"/>
+      <w:szCs w:val="28"/>
+    </w:rPr>
+  </w:style>
+  <w:style w:styleId="TextBody" w:type="paragraph">
+    <w:name w:val="Body Text"/>
+    <w:basedOn w:val="Normal"/>
+    <w:link w:val="BodyTextChar"/>
+    <w:qFormat/>
+    <w:rsid w:val="00a20e0b"/>
+    <w:pPr>
+      <w:spacing w:line="480" w:lineRule="auto"/>
+      <w:ind w:firstLine="720"/>
+    </w:pPr>
+    <w:rPr>
+      <w:rFonts w:ascii="Times New Roman" w:cs="Times New Roman" w:hAnsi="Times New Roman"/>
+    </w:rPr>
+  </w:style>
+  <w:style w:styleId="List" w:type="paragraph">
+    <w:name w:val="List"/>
+    <w:basedOn w:val="TextBody"/>
+    <w:pPr/>
+    <w:rPr>
+      <w:rFonts w:cs="Lohit Devanagari"/>
+    </w:rPr>
+  </w:style>
+  <w:style w:styleId="Caption" w:type="paragraph">
+    <w:name w:val="Caption"/>
+    <w:basedOn w:val="Normal"/>
+    <w:qFormat/>
+    <w:pPr>
+      <w:suppressLineNumbers/>
+      <w:spacing w:after="120" w:before="120"/>
+      <w:contextualSpacing w:val="false"/>
+    </w:pPr>
+    <w:rPr>
+      <w:rFonts w:cs="Lohit Devanagari"/>
+      <w:i/>
+      <w:iCs/>
+      <w:sz w:val="24"/>
+      <w:szCs w:val="24"/>
+    </w:rPr>
+  </w:style>
+  <w:style w:styleId="Index" w:type="paragraph">
+    <w:name w:val="Index"/>
+    <w:basedOn w:val="Normal"/>
+    <w:qFormat/>
+    <w:pPr>
+      <w:suppressLineNumbers/>
+    </w:pPr>
+    <w:rPr>
+      <w:rFonts w:cs="Lohit Devanagari"/>
+    </w:rPr>
+  </w:style>
+  <w:style w:customStyle="1" w:styleId="FirstParagraph" w:type="paragraph">
+    <w:name w:val="First Paragraph"/>
+    <w:basedOn w:val="TextBody"/>
+    <w:next w:val="TextBody"/>
+    <w:qFormat/>
+    <w:rsid w:val="00a20e0b"/>
+    <w:pPr>
+      <w:spacing w:after="0" w:before="240"/>
+      <w:ind w:hanging="0"/>
+      <w:contextualSpacing/>
+    </w:pPr>
+    <w:rPr/>
+  </w:style>
+  <w:style w:customStyle="1" w:styleId="Compact" w:type="paragraph">
+    <w:name w:val="Compact"/>
+    <w:basedOn w:val="TextBody"/>
+    <w:qFormat/>
+    <w:rsid w:val="004d6dbb"/>
+    <w:pPr>
+      <w:spacing w:after="36" w:before="36" w:line="240" w:lineRule="auto"/>
+      <w:ind w:hanging="0"/>
+      <w:contextualSpacing/>
+    </w:pPr>
+    <w:rPr/>
+  </w:style>
+  <w:style w:styleId="Title" w:type="paragraph">
+    <w:name w:val="Title"/>
+    <w:basedOn w:val="Normal"/>
+    <w:next w:val="TextBody"/>
+    <w:qFormat/>
+    <w:rsid w:val="00bc58b5"/>
+    <w:pPr>
+      <w:keepNext w:val="true"/>
+      <w:keepLines/>
+      <w:spacing w:line="480" w:lineRule="auto"/>
+      <w:jc w:val="center"/>
+    </w:pPr>
+    <w:rPr>
+      <w:rFonts w:ascii="Times New Roman" w:cs="Times New Roman" w:eastAsia="" w:eastAsiaTheme="majorEastAsia" w:hAnsi="Times New Roman"/>
+      <w:b/>
+      <w:bCs/>
+      <w:smallCaps/>
+      <w:sz w:val="32"/>
+      <w:szCs w:val="32"/>
+    </w:rPr>
+  </w:style>
+  <w:style w:styleId="Subtitle" w:type="paragraph">
+    <w:name w:val="Subtitle"/>
+    <w:basedOn w:val="Title"/>
+    <w:next w:val="TextBody"/>
+    <w:qFormat/>
+    <w:rsid w:val="004d6dbb"/>
+    <w:pPr/>
+    <w:rPr/>
+  </w:style>
+  <w:style w:customStyle="1" w:styleId="Author" w:type="paragraph">
+    <w:name w:val="Author"/>
+    <w:next w:val="TextBody"/>
+    <w:qFormat/>
+    <w:rsid w:val="005f19a7"/>
+    <w:pPr>
+      <w:keepNext w:val="true"/>
+      <w:keepLines/>
+      <w:widowControl/>
+      <w:bidi w:val="0"/>
+      <w:spacing w:after="0" w:before="0"/>
+      <w:jc w:val="center"/>
+    </w:pPr>
+    <w:rPr>
+      <w:rFonts w:ascii="Times New Roman" w:cs="Arial" w:eastAsia="Cambria" w:eastAsiaTheme="minorHAnsi" w:hAnsi="Times New Roman"/>
+      <w:color w:val="auto"/>
+      <w:kern w:val="0"/>
+      <w:sz w:val="24"/>
+      <w:szCs w:val="24"/>
+      <w:lang w:bidi="ar-SA" w:eastAsia="en-US" w:val="en-US"/>
+    </w:rPr>
+  </w:style>
+  <w:style w:styleId="Date" w:type="paragraph">
+    <w:name w:val="Date"/>
+    <w:next w:val="TextBody"/>
+    <w:qFormat/>
+    <w:rsid w:val="004d6dbb"/>
+    <w:pPr>
+      <w:keepNext w:val="true"/>
+      <w:keepLines/>
+      <w:widowControl/>
+      <w:bidi w:val="0"/>
+      <w:spacing w:after="0" w:before="0" w:line="480" w:lineRule="auto"/>
+      <w:jc w:val="center"/>
+    </w:pPr>
+    <w:rPr>
+      <w:rFonts w:ascii="Arial" w:cs="Arial" w:eastAsia="Cambria" w:eastAsiaTheme="minorHAnsi" w:hAnsi="Arial"/>
+      <w:color w:val="auto"/>
+      <w:kern w:val="0"/>
+      <w:sz w:val="24"/>
+      <w:szCs w:val="24"/>
+      <w:lang w:bidi="ar-SA" w:eastAsia="en-US" w:val="en-US"/>
+    </w:rPr>
+  </w:style>
+  <w:style w:customStyle="1" w:styleId="Abstract" w:type="paragraph">
+    <w:name w:val="Abstract"/>
+    <w:basedOn w:val="Normal"/>
+    <w:next w:val="TextBody"/>
+    <w:qFormat/>
+    <w:rsid w:val="004d6dbb"/>
+    <w:pPr>
+      <w:keepNext w:val="true"/>
+      <w:keepLines/>
+    </w:pPr>
+    <w:rPr>
+      <w:rFonts w:ascii="Times New Roman" w:cs="Times New Roman" w:hAnsi="Times New Roman"/>
+      <w:sz w:val="20"/>
+      <w:szCs w:val="20"/>
+    </w:rPr>
+  </w:style>
+  <w:style w:styleId="Bibliography" w:type="paragraph">
+    <w:name w:val="Bibliography"/>
+    <w:basedOn w:val="Normal"/>
+    <w:qFormat/>
+    <w:rsid w:val="004d6dbb"/>
+    <w:pPr>
+      <w:spacing w:after="0" w:before="0"/>
+      <w:ind w:hanging="720" w:left="720"/>
+      <w:contextualSpacing w:val="false"/>
+    </w:pPr>
+    <w:rPr/>
+  </w:style>
+  <w:style w:styleId="BlockText" w:type="paragraph">
+    <w:name w:val="Block Text"/>
+    <w:basedOn w:val="TextBody"/>
+    <w:next w:val="TextBody"/>
+    <w:uiPriority w:val="9"/>
+    <w:unhideWhenUsed/>
+    <w:qFormat/>
+    <w:rsid w:val="00564404"/>
+    <w:pPr>
+      <w:spacing w:line="240" w:lineRule="auto"/>
+      <w:ind w:hanging="0" w:left="475" w:right="475"/>
+    </w:pPr>
+    <w:rPr/>
+  </w:style>
+  <w:style w:styleId="Footnote" w:type="paragraph">
+    <w:name w:val="Footnote Text"/>
+    <w:basedOn w:val="Normal"/>
+    <w:uiPriority w:val="9"/>
+    <w:unhideWhenUsed/>
+    <w:qFormat/>
+    <w:rsid w:val="00ce5e0f"/>
+    <w:pPr/>
+    <w:rPr>
+      <w:rFonts w:ascii="Times New Roman" w:hAnsi="Times New Roman"/>
+      <w:sz w:val="18"/>
+    </w:rPr>
+  </w:style>
+  <w:style w:customStyle="1" w:styleId="DefinitionTerm" w:type="paragraph">
+    <w:name w:val="Definition Term"/>
+    <w:basedOn w:val="Normal"/>
+    <w:next w:val="Definition"/>
+    <w:qFormat/>
+    <w:rsid w:val="004d6dbb"/>
+    <w:pPr>
+      <w:keepNext w:val="true"/>
+      <w:keepLines/>
+    </w:pPr>
+    <w:rPr>
+      <w:b/>
+    </w:rPr>
+  </w:style>
+  <w:style w:customStyle="1" w:styleId="Definition" w:type="paragraph">
+    <w:name w:val="Definition"/>
+    <w:basedOn w:val="Normal"/>
+    <w:qFormat/>
+    <w:rsid w:val="004d6dbb"/>
+    <w:pPr/>
+    <w:rPr/>
+  </w:style>
+  <w:style w:styleId="Caption1" w:type="paragraph">
+    <w:name w:val="caption"/>
+    <w:basedOn w:val="Normal"/>
+    <w:link w:val="CaptionChar"/>
+    <w:qFormat/>
+    <w:rsid w:val="004d6dbb"/>
+    <w:pPr>
+      <w:spacing w:after="120" w:before="0"/>
+      <w:contextualSpacing/>
+    </w:pPr>
+    <w:rPr>
+      <w:i/>
+    </w:rPr>
+  </w:style>
+  <w:style w:customStyle="1" w:styleId="TableCaption" w:type="paragraph">
+    <w:name w:val="Table Caption"/>
+    <w:basedOn w:val="Caption1"/>
+    <w:qFormat/>
+    <w:rsid w:val="004d6dbb"/>
+    <w:pPr>
+      <w:keepNext w:val="true"/>
+      <w:spacing w:after="0" w:before="0"/>
+      <w:contextualSpacing/>
+      <w:jc w:val="center"/>
+    </w:pPr>
+    <w:rPr>
+      <w:rFonts w:ascii="Times New Roman" w:cs="Times New Roman" w:hAnsi="Times New Roman"/>
+      <w:b/>
+      <w:bCs/>
+      <w:i w:val="false"/>
+      <w:iCs/>
+    </w:rPr>
+  </w:style>
+  <w:style w:customStyle="1" w:styleId="ImageCaption" w:type="paragraph">
+    <w:name w:val="Image Caption"/>
+    <w:basedOn w:val="Caption1"/>
+    <w:qFormat/>
+    <w:rsid w:val="004d6dbb"/>
+    <w:pPr/>
+    <w:rPr>
+      <w:rFonts w:ascii="Times New Roman" w:cs="Times New Roman" w:hAnsi="Times New Roman"/>
+      <w:i w:val="false"/>
+      <w:iCs/>
+      <w:sz w:val="20"/>
+      <w:szCs w:val="20"/>
+    </w:rPr>
+  </w:style>
+  <w:style w:customStyle="1" w:styleId="Figure" w:type="paragraph">
+    <w:name w:val="Figure"/>
+    <w:basedOn w:val="Normal"/>
+    <w:qFormat/>
+    <w:rsid w:val="004d6dbb"/>
+    <w:pPr/>
+    <w:rPr/>
+  </w:style>
+  <w:style w:customStyle="1" w:styleId="CaptionedFigure" w:type="paragraph">
+    <w:name w:val="Captioned Figure"/>
+    <w:basedOn w:val="Figure"/>
+    <w:qFormat/>
+    <w:rsid w:val="004d6dbb"/>
+    <w:pPr>
+      <w:keepNext w:val="true"/>
+    </w:pPr>
+    <w:rPr/>
+  </w:style>
+  <w:style w:styleId="IndexHeading" w:type="paragraph">
+    <w:name w:val="Index Heading"/>
+    <w:basedOn w:val="Heading"/>
+    <w:pPr/>
+    <w:rPr/>
+  </w:style>
+  <w:style w:styleId="ContentsHeading" w:type="paragraph">
+    <w:name w:val="TOC Heading"/>
+    <w:basedOn w:val="Heading1"/>
+    <w:next w:val="TextBody"/>
+    <w:uiPriority w:val="39"/>
+    <w:unhideWhenUsed/>
+    <w:qFormat/>
+    <w:rsid w:val="004d6dbb"/>
+    <w:pPr>
+      <w:spacing w:after="0" w:before="240" w:line="259" w:lineRule="auto"/>
+      <w:contextualSpacing/>
+      <w:outlineLvl w:val="9"/>
+    </w:pPr>
+    <w:rPr>
+      <w:bCs/>
+    </w:rPr>
+  </w:style>
+  <w:style w:styleId="HeaderandFooter" w:type="paragraph">
+    <w:name w:val="Header and Footer"/>
+    <w:basedOn w:val="Normal"/>
+    <w:qFormat/>
+    <w:pPr/>
+    <w:rPr/>
+  </w:style>
+  <w:style w:styleId="Header" w:type="paragraph">
+    <w:name w:val="Header"/>
+    <w:basedOn w:val="Normal"/>
+    <w:link w:val="HeaderChar"/>
+    <w:unhideWhenUsed/>
+    <w:rsid w:val="00da141e"/>
+    <w:pPr>
+      <w:tabs>
+        <w:tab w:pos="720" w:val="clear"/>
+        <w:tab w:leader="none" w:pos="4680" w:val="center"/>
+        <w:tab w:leader="none" w:pos="9360" w:val="right"/>
+      </w:tabs>
+    </w:pPr>
+    <w:rPr/>
+  </w:style>
+  <w:style w:styleId="Footer" w:type="paragraph">
+    <w:name w:val="Footer"/>
+    <w:basedOn w:val="Normal"/>
+    <w:link w:val="FooterChar"/>
+    <w:uiPriority w:val="99"/>
+    <w:unhideWhenUsed/>
+    <w:rsid w:val="00da141e"/>
+    <w:pPr>
+      <w:tabs>
+        <w:tab w:pos="720" w:val="clear"/>
+        <w:tab w:leader="none" w:pos="4680" w:val="center"/>
+        <w:tab w:leader="none" w:pos="9360" w:val="right"/>
+      </w:tabs>
+    </w:pPr>
+    <w:rPr/>
+  </w:style>
+  <w:style w:styleId="Attribution" w:type="paragraph">
+    <w:name w:val="Attribution"/>
+    <w:basedOn w:val="BlockText"/>
+    <w:qFormat/>
+    <w:pPr>
+      <w:spacing w:after="240" w:before="0"/>
+      <w:ind w:hanging="0" w:left="720" w:right="720"/>
+      <w:contextualSpacing w:val="false"/>
+      <w:jc w:val="right"/>
+    </w:pPr>
+    <w:rPr/>
+  </w:style>
+  <w:style w:default="1" w:styleId="NoList" w:type="numbering">
+    <w:name w:val="No List"/>
+    <w:uiPriority w:val="99"/>
+    <w:semiHidden/>
+    <w:unhideWhenUsed/>
+    <w:qFormat/>
   </w:style>
   <w:style w:default="1" w:styleId="TableNormal" w:type="table">
     <w:name w:val="Normal Table"/>
@@ -3554,7 +3768,6 @@
     <w:semiHidden/>
     <w:unhideWhenUsed/>
     <w:tblPr>
-      <w:tblInd w:type="dxa" w:w="0"/>
       <w:tblCellMar>
         <w:top w:type="dxa" w:w="0"/>
         <w:left w:type="dxa" w:w="108"/>
@@ -3563,164 +3776,13 @@
       </w:tblCellMar>
     </w:tblPr>
   </w:style>
-  <w:style w:default="1" w:styleId="NoList" w:type="numbering">
-    <w:name w:val="No List"/>
-    <w:uiPriority w:val="99"/>
-    <w:semiHidden/>
-    <w:unhideWhenUsed/>
-  </w:style>
-  <w:style w:styleId="BodyText" w:type="paragraph">
-    <w:name w:val="Body Text"/>
-    <w:basedOn w:val="Normal"/>
-    <w:link w:val="BodyTextChar"/>
-    <w:qFormat/>
-    <w:rsid w:val="00A20E0B"/>
-    <w:pPr>
-      <w:spacing w:line="480" w:lineRule="auto"/>
-      <w:ind w:firstLine="720"/>
-    </w:pPr>
-    <w:rPr>
-      <w:rFonts w:ascii="Times New Roman" w:cs="Times New Roman" w:hAnsi="Times New Roman"/>
-    </w:rPr>
-  </w:style>
-  <w:style w:customStyle="1" w:styleId="FirstParagraph" w:type="paragraph">
-    <w:name w:val="First Paragraph"/>
-    <w:basedOn w:val="BodyText"/>
-    <w:next w:val="BodyText"/>
-    <w:qFormat/>
-    <w:rsid w:val="00A20E0B"/>
-    <w:pPr>
-      <w:spacing w:before="240"/>
-      <w:ind w:firstLine="0"/>
-    </w:pPr>
-  </w:style>
-  <w:style w:customStyle="1" w:styleId="Compact" w:type="paragraph">
-    <w:name w:val="Compact"/>
-    <w:basedOn w:val="BodyText"/>
-    <w:qFormat/>
-    <w:rsid w:val="004D6DBB"/>
-    <w:pPr>
-      <w:spacing w:after="36" w:before="36" w:line="240" w:lineRule="auto"/>
-      <w:ind w:firstLine="0"/>
-    </w:pPr>
-  </w:style>
-  <w:style w:styleId="Title" w:type="paragraph">
-    <w:name w:val="Title"/>
-    <w:basedOn w:val="Normal"/>
-    <w:next w:val="BodyText"/>
-    <w:qFormat/>
-    <w:rsid w:val="00BC58B5"/>
-    <w:pPr>
-      <w:keepNext/>
-      <w:keepLines/>
-      <w:spacing w:line="480" w:lineRule="auto"/>
-      <w:jc w:val="center"/>
-    </w:pPr>
-    <w:rPr>
-      <w:rFonts w:ascii="Times New Roman" w:cs="Times New Roman" w:eastAsiaTheme="majorEastAsia" w:hAnsi="Times New Roman"/>
-      <w:b/>
-      <w:bCs/>
-      <w:smallCaps/>
-      <w:sz w:val="32"/>
-      <w:szCs w:val="32"/>
-    </w:rPr>
-  </w:style>
-  <w:style w:styleId="Subtitle" w:type="paragraph">
-    <w:name w:val="Subtitle"/>
-    <w:basedOn w:val="Title"/>
-    <w:next w:val="BodyText"/>
-    <w:qFormat/>
-    <w:rsid w:val="004D6DBB"/>
-  </w:style>
-  <w:style w:customStyle="1" w:styleId="Author" w:type="paragraph">
-    <w:name w:val="Author"/>
-    <w:next w:val="BodyText"/>
-    <w:qFormat/>
-    <w:rsid w:val="005F19A7"/>
-    <w:pPr>
-      <w:keepNext/>
-      <w:keepLines/>
-      <w:spacing w:after="0"/>
-      <w:jc w:val="center"/>
-    </w:pPr>
-    <w:rPr>
-      <w:rFonts w:ascii="Times New Roman" w:cs="Arial" w:hAnsi="Times New Roman"/>
-    </w:rPr>
-  </w:style>
-  <w:style w:styleId="Date" w:type="paragraph">
-    <w:name w:val="Date"/>
-    <w:next w:val="BodyText"/>
-    <w:qFormat/>
-    <w:rsid w:val="004D6DBB"/>
-    <w:pPr>
-      <w:keepNext/>
-      <w:keepLines/>
-      <w:spacing w:after="0" w:line="480" w:lineRule="auto"/>
-      <w:jc w:val="center"/>
-    </w:pPr>
-    <w:rPr>
-      <w:rFonts w:ascii="Arial" w:cs="Arial" w:hAnsi="Arial"/>
-    </w:rPr>
-  </w:style>
-  <w:style w:customStyle="1" w:styleId="Abstract" w:type="paragraph">
-    <w:name w:val="Abstract"/>
-    <w:basedOn w:val="Normal"/>
-    <w:next w:val="BodyText"/>
-    <w:qFormat/>
-    <w:rsid w:val="004D6DBB"/>
-    <w:pPr>
-      <w:keepNext/>
-      <w:keepLines/>
-    </w:pPr>
-    <w:rPr>
-      <w:rFonts w:ascii="Times New Roman" w:cs="Times New Roman" w:hAnsi="Times New Roman"/>
-      <w:sz w:val="20"/>
-      <w:szCs w:val="20"/>
-    </w:rPr>
-  </w:style>
-  <w:style w:styleId="Bibliography" w:type="paragraph">
-    <w:name w:val="Bibliography"/>
-    <w:basedOn w:val="Normal"/>
-    <w:qFormat/>
-    <w:rsid w:val="004D6DBB"/>
-    <w:pPr>
-      <w:ind w:hanging="720" w:left="720"/>
-      <w:contextualSpacing w:val="0"/>
-    </w:pPr>
-  </w:style>
-  <w:style w:styleId="BlockText" w:type="paragraph">
-    <w:name w:val="Block Text"/>
-    <w:basedOn w:val="BodyText"/>
-    <w:next w:val="BodyText"/>
-    <w:uiPriority w:val="9"/>
-    <w:unhideWhenUsed/>
-    <w:qFormat/>
-    <w:rsid w:val="00564404"/>
-    <w:pPr>
-      <w:spacing w:line="240" w:lineRule="auto"/>
-      <w:ind w:firstLine="0" w:left="475" w:right="475"/>
-    </w:pPr>
-  </w:style>
-  <w:style w:styleId="FootnoteText" w:type="paragraph">
-    <w:name w:val="footnote text"/>
-    <w:basedOn w:val="Normal"/>
-    <w:uiPriority w:val="9"/>
-    <w:unhideWhenUsed/>
-    <w:qFormat/>
-    <w:rsid w:val="00CE5E0F"/>
-    <w:rPr>
-      <w:rFonts w:ascii="Times New Roman" w:hAnsi="Times New Roman"/>
-      <w:sz w:val="18"/>
-    </w:rPr>
-  </w:style>
   <w:style w:customStyle="1" w:styleId="Table" w:type="table">
     <w:name w:val="Table"/>
     <w:basedOn w:val="TableNormal"/>
     <w:semiHidden/>
     <w:unhideWhenUsed/>
     <w:qFormat/>
-    <w:rsid w:val="005C07A7"/>
-    <w:tblPr/>
+    <w:rsid w:val="005c07a7"/>
     <w:tblStylePr w:type="firstRow">
       <w:tblPr/>
       <w:tcPr>
@@ -3752,144 +3814,11 @@
       </w:tcPr>
     </w:tblStylePr>
   </w:style>
-  <w:style w:customStyle="1" w:styleId="DefinitionTerm" w:type="paragraph">
-    <w:name w:val="Definition Term"/>
-    <w:basedOn w:val="Normal"/>
-    <w:next w:val="Definition"/>
-    <w:rsid w:val="004D6DBB"/>
-    <w:pPr>
-      <w:keepNext/>
-      <w:keepLines/>
-    </w:pPr>
-    <w:rPr>
-      <w:b/>
-    </w:rPr>
-  </w:style>
-  <w:style w:customStyle="1" w:styleId="Definition" w:type="paragraph">
-    <w:name w:val="Definition"/>
-    <w:basedOn w:val="Normal"/>
-    <w:rsid w:val="004D6DBB"/>
-  </w:style>
-  <w:style w:styleId="Caption" w:type="paragraph">
-    <w:name w:val="caption"/>
-    <w:basedOn w:val="Normal"/>
-    <w:link w:val="CaptionChar"/>
-    <w:rsid w:val="004D6DBB"/>
-    <w:pPr>
-      <w:spacing w:after="120"/>
-    </w:pPr>
-    <w:rPr>
-      <w:i/>
-    </w:rPr>
-  </w:style>
-  <w:style w:customStyle="1" w:styleId="TableCaption" w:type="paragraph">
-    <w:name w:val="Table Caption"/>
-    <w:basedOn w:val="Caption"/>
-    <w:rsid w:val="004D6DBB"/>
-    <w:pPr>
-      <w:keepNext/>
-      <w:spacing w:after="0"/>
-      <w:jc w:val="center"/>
-    </w:pPr>
-    <w:rPr>
-      <w:rFonts w:ascii="Times New Roman" w:cs="Times New Roman" w:hAnsi="Times New Roman"/>
-      <w:b/>
-      <w:bCs/>
-      <w:i w:val="0"/>
-      <w:iCs/>
-    </w:rPr>
-  </w:style>
-  <w:style w:customStyle="1" w:styleId="ImageCaption" w:type="paragraph">
-    <w:name w:val="Image Caption"/>
-    <w:basedOn w:val="Caption"/>
-    <w:rsid w:val="004D6DBB"/>
-    <w:rPr>
-      <w:rFonts w:ascii="Times New Roman" w:cs="Times New Roman" w:hAnsi="Times New Roman"/>
-      <w:i w:val="0"/>
-      <w:iCs/>
-      <w:sz w:val="20"/>
-      <w:szCs w:val="20"/>
-    </w:rPr>
-  </w:style>
-  <w:style w:customStyle="1" w:styleId="Figure" w:type="paragraph">
-    <w:name w:val="Figure"/>
-    <w:basedOn w:val="Normal"/>
-    <w:rsid w:val="004D6DBB"/>
-  </w:style>
-  <w:style w:customStyle="1" w:styleId="CaptionedFigure" w:type="paragraph">
-    <w:name w:val="Captioned Figure"/>
-    <w:basedOn w:val="Figure"/>
-    <w:rsid w:val="004D6DBB"/>
-    <w:pPr>
-      <w:keepNext/>
-    </w:pPr>
-  </w:style>
-  <w:style w:customStyle="1" w:styleId="CaptionChar" w:type="character">
-    <w:name w:val="Caption Char"/>
-    <w:basedOn w:val="DefaultParagraphFont"/>
-    <w:link w:val="Caption"/>
-    <w:rsid w:val="004D6DBB"/>
-    <w:rPr>
-      <w:i/>
-    </w:rPr>
-  </w:style>
-  <w:style w:customStyle="1" w:styleId="VerbatimChar" w:type="character">
-    <w:name w:val="Verbatim Char"/>
-    <w:basedOn w:val="CaptionChar"/>
-    <w:rsid w:val="004D6DBB"/>
-    <w:rPr>
-      <w:rFonts w:ascii="Consolas" w:hAnsi="Consolas"/>
-      <w:i w:val="0"/>
-      <w:sz w:val="22"/>
-    </w:rPr>
-  </w:style>
-  <w:style w:customStyle="1" w:styleId="SectionNumber" w:type="character">
-    <w:name w:val="Section Number"/>
-    <w:basedOn w:val="CaptionChar"/>
-    <w:rsid w:val="004D6DBB"/>
-    <w:rPr>
-      <w:i w:val="0"/>
-    </w:rPr>
-  </w:style>
-  <w:style w:styleId="FootnoteReference" w:type="character">
-    <w:name w:val="footnote reference"/>
-    <w:basedOn w:val="CaptionChar"/>
-    <w:rsid w:val="004D6DBB"/>
-    <w:rPr>
-      <w:i w:val="0"/>
-      <w:vertAlign w:val="superscript"/>
-    </w:rPr>
-  </w:style>
-  <w:style w:styleId="Hyperlink" w:type="character">
-    <w:name w:val="Hyperlink"/>
-    <w:basedOn w:val="CaptionChar"/>
-    <w:rsid w:val="004D6DBB"/>
-    <w:rPr>
-      <w:i w:val="0"/>
-      <w:color w:themeColor="accent1" w:val="4F81BD"/>
-    </w:rPr>
-  </w:style>
-  <w:style w:styleId="TOCHeading" w:type="paragraph">
-    <w:name w:val="TOC Heading"/>
-    <w:basedOn w:val="Heading1"/>
-    <w:next w:val="BodyText"/>
-    <w:uiPriority w:val="39"/>
-    <w:unhideWhenUsed/>
-    <w:qFormat/>
-    <w:rsid w:val="004D6DBB"/>
-    <w:pPr>
-      <w:spacing w:before="240" w:line="259" w:lineRule="auto"/>
-      <w:outlineLvl w:val="9"/>
-    </w:pPr>
-    <w:rPr>
-      <w:bCs/>
-    </w:rPr>
-  </w:style>
   <w:style w:styleId="GridTable1Light-Accent3" w:type="table">
     <w:name w:val="Grid Table 1 Light Accent 3"/>
     <w:basedOn w:val="TableNormal"/>
     <w:uiPriority w:val="46"/>
-    <w:rsid w:val="004D6DBB"/>
+    <w:rsid w:val="004d6dbb"/>
     <w:pPr>
       <w:spacing w:after="0"/>
     </w:pPr>
@@ -3913,7 +3842,7 @@
       <w:tblPr/>
       <w:tcPr>
         <w:tcBorders>
-          <w:bottom w:color="C2D69B" w:space="0" w:sz="12" w:themeColor="accent3" w:themeTint="99" w:val="single"/>
+          <w:bottom w:color="C2D69B" w:space="0" w:sz="12" w:themeColor="accent3" w:val="single"/>
         </w:tcBorders>
       </w:tcPr>
     </w:tblStylePr>
@@ -3925,7 +3854,7 @@
       <w:tblPr/>
       <w:tcPr>
         <w:tcBorders>
-          <w:top w:color="C2D69B" w:space="0" w:sz="2" w:themeColor="accent3" w:themeTint="99" w:val="double"/>
+          <w:top w:color="C2D69B" w:space="0" w:sz="2" w:themeColor="accent3" w:val="double"/>
         </w:tcBorders>
       </w:tcPr>
     </w:tblStylePr>
@@ -3934,27 +3863,20 @@
         <w:b/>
         <w:bCs/>
       </w:rPr>
+      <w:tblPr/>
     </w:tblStylePr>
     <w:tblStylePr w:type="lastCol">
       <w:rPr>
         <w:b/>
         <w:bCs/>
       </w:rPr>
+      <w:tblPr/>
     </w:tblStylePr>
-  </w:style>
-  <w:style w:customStyle="1" w:styleId="BodyTextChar" w:type="character">
-    <w:name w:val="Body Text Char"/>
-    <w:basedOn w:val="DefaultParagraphFont"/>
-    <w:link w:val="BodyText"/>
-    <w:rsid w:val="00A20E0B"/>
-    <w:rPr>
-      <w:rFonts w:ascii="Times New Roman" w:cs="Times New Roman" w:hAnsi="Times New Roman"/>
-    </w:rPr>
   </w:style>
   <w:style w:styleId="PlainTable1" w:type="table">
     <w:name w:val="Plain Table 1"/>
     <w:basedOn w:val="TableNormal"/>
-    <w:rsid w:val="004D6DBB"/>
+    <w:rsid w:val="004d6dbb"/>
     <w:pPr>
       <w:spacing w:after="0"/>
     </w:pPr>
@@ -3962,12 +3884,12 @@
       <w:tblStyleRowBandSize w:val="1"/>
       <w:tblStyleColBandSize w:val="1"/>
       <w:tblBorders>
-        <w:top w:color="BFBFBF" w:space="0" w:sz="4" w:themeColor="background1" w:themeShade="BF" w:val="single"/>
-        <w:left w:color="BFBFBF" w:space="0" w:sz="4" w:themeColor="background1" w:themeShade="BF" w:val="single"/>
-        <w:bottom w:color="BFBFBF" w:space="0" w:sz="4" w:themeColor="background1" w:themeShade="BF" w:val="single"/>
-        <w:right w:color="BFBFBF" w:space="0" w:sz="4" w:themeColor="background1" w:themeShade="BF" w:val="single"/>
-        <w:insideH w:color="BFBFBF" w:space="0" w:sz="4" w:themeColor="background1" w:themeShade="BF" w:val="single"/>
-        <w:insideV w:color="BFBFBF" w:space="0" w:sz="4" w:themeColor="background1" w:themeShade="BF" w:val="single"/>
+        <w:top w:color="BFBFBF" w:space="0" w:sz="4" w:themeColor="background1" w:val="single"/>
+        <w:left w:color="BFBFBF" w:space="0" w:sz="4" w:themeColor="background1" w:val="single"/>
+        <w:bottom w:color="BFBFBF" w:space="0" w:sz="4" w:themeColor="background1" w:val="single"/>
+        <w:right w:color="BFBFBF" w:space="0" w:sz="4" w:themeColor="background1" w:val="single"/>
+        <w:insideH w:color="BFBFBF" w:space="0" w:sz="4" w:themeColor="background1" w:val="single"/>
+        <w:insideV w:color="BFBFBF" w:space="0" w:sz="4" w:themeColor="background1" w:val="single"/>
       </w:tblBorders>
     </w:tblPr>
     <w:tblStylePr w:type="firstRow">
@@ -3975,6 +3897,7 @@
         <w:b/>
         <w:bCs/>
       </w:rPr>
+      <w:tblPr/>
     </w:tblStylePr>
     <w:tblStylePr w:type="lastRow">
       <w:rPr>
@@ -3984,7 +3907,7 @@
       <w:tblPr/>
       <w:tcPr>
         <w:tcBorders>
-          <w:top w:color="BFBFBF" w:space="0" w:sz="4" w:themeColor="background1" w:themeShade="BF" w:val="double"/>
+          <w:top w:color="BFBFBF" w:space="0" w:sz="4" w:themeColor="background1" w:val="double"/>
         </w:tcBorders>
       </w:tcPr>
     </w:tblStylePr>
@@ -3993,30 +3916,32 @@
         <w:b/>
         <w:bCs/>
       </w:rPr>
+      <w:tblPr/>
     </w:tblStylePr>
     <w:tblStylePr w:type="lastCol">
       <w:rPr>
         <w:b/>
         <w:bCs/>
       </w:rPr>
+      <w:tblPr/>
     </w:tblStylePr>
     <w:tblStylePr w:type="band1Vert">
       <w:tblPr/>
       <w:tcPr>
-        <w:shd w:color="auto" w:fill="F2F2F2" w:themeFill="background1" w:themeFillShade="F2" w:val="clear"/>
+        <w:shd w:color="auto" w:fill="F2F2F2" w:themeFill="background1" w:themeFillShade="f2" w:val="clear"/>
       </w:tcPr>
     </w:tblStylePr>
     <w:tblStylePr w:type="band1Horz">
       <w:tblPr/>
       <w:tcPr>
-        <w:shd w:color="auto" w:fill="F2F2F2" w:themeFill="background1" w:themeFillShade="F2" w:val="clear"/>
+        <w:shd w:color="auto" w:fill="F2F2F2" w:themeFill="background1" w:themeFillShade="f2" w:val="clear"/>
       </w:tcPr>
     </w:tblStylePr>
   </w:style>
   <w:style w:styleId="TableGrid" w:type="table">
     <w:name w:val="Table Grid"/>
     <w:basedOn w:val="TableNormal"/>
-    <w:rsid w:val="004D6DBB"/>
+    <w:rsid w:val="004d6dbb"/>
     <w:pPr>
       <w:spacing w:after="0"/>
     </w:pPr>
@@ -4030,46 +3955,6 @@
         <w:insideV w:color="auto" w:space="0" w:sz="4" w:val="single"/>
       </w:tblBorders>
     </w:tblPr>
-  </w:style>
-  <w:style w:styleId="Header" w:type="paragraph">
-    <w:name w:val="header"/>
-    <w:basedOn w:val="Normal"/>
-    <w:link w:val="HeaderChar"/>
-    <w:unhideWhenUsed/>
-    <w:rsid w:val="00DA141E"/>
-    <w:pPr>
-      <w:tabs>
-        <w:tab w:pos="4680" w:val="center"/>
-        <w:tab w:pos="9360" w:val="right"/>
-      </w:tabs>
-    </w:pPr>
-  </w:style>
-  <w:style w:customStyle="1" w:styleId="HeaderChar" w:type="character">
-    <w:name w:val="Header Char"/>
-    <w:basedOn w:val="DefaultParagraphFont"/>
-    <w:link w:val="Header"/>
-    <w:rsid w:val="00DA141E"/>
-  </w:style>
-  <w:style w:styleId="Footer" w:type="paragraph">
-    <w:name w:val="footer"/>
-    <w:basedOn w:val="Normal"/>
-    <w:link w:val="FooterChar"/>
-    <w:uiPriority w:val="99"/>
-    <w:unhideWhenUsed/>
-    <w:rsid w:val="00DA141E"/>
-    <w:pPr>
-      <w:tabs>
-        <w:tab w:pos="4680" w:val="center"/>
-        <w:tab w:pos="9360" w:val="right"/>
-      </w:tabs>
-    </w:pPr>
-  </w:style>
-  <w:style w:customStyle="1" w:styleId="FooterChar" w:type="character">
-    <w:name w:val="Footer Char"/>
-    <w:basedOn w:val="DefaultParagraphFont"/>
-    <w:link w:val="Footer"/>
-    <w:uiPriority w:val="99"/>
-    <w:rsid w:val="00DA141E"/>
   </w:style>
   <w:style w:type="paragraph" w:customStyle="1" w:styleId="SourceCode">
     <w:name w:val="Source Code"/>

</xml_diff>